<commit_message>
Manuel version finale (non-corrigée)
</commit_message>
<xml_diff>
--- a/Documents/manuel_utilisateur.docx
+++ b/Documents/manuel_utilisateur.docx
@@ -2,7 +2,7 @@
 <file path=word/document.xml><?xml version="1.0" encoding="utf-8"?>
 <w:document xmlns:wpc="http://schemas.microsoft.com/office/word/2010/wordprocessingCanvas" xmlns:mc="http://schemas.openxmlformats.org/markup-compatibility/2006" xmlns:o="urn:schemas-microsoft-com:office:office" xmlns:r="http://schemas.openxmlformats.org/officeDocument/2006/relationships" xmlns:m="http://schemas.openxmlformats.org/officeDocument/2006/math" xmlns:v="urn:schemas-microsoft-com:vml" xmlns:wp14="http://schemas.microsoft.com/office/word/2010/wordprocessingDrawing" xmlns:wp="http://schemas.openxmlformats.org/drawingml/2006/wordprocessingDrawing" xmlns:w10="urn:schemas-microsoft-com:office:word" xmlns:w="http://schemas.openxmlformats.org/wordprocessingml/2006/main" xmlns:w14="http://schemas.microsoft.com/office/word/2010/wordml" xmlns:w15="http://schemas.microsoft.com/office/word/2012/wordml" xmlns:wpg="http://schemas.microsoft.com/office/word/2010/wordprocessingGroup" xmlns:wpi="http://schemas.microsoft.com/office/word/2010/wordprocessingInk" xmlns:wne="http://schemas.microsoft.com/office/word/2006/wordml" xmlns:wps="http://schemas.microsoft.com/office/word/2010/wordprocessingShape" mc:Ignorable="w14 w15 wp14">
   <w:body>
-    <w:bookmarkStart w:id="0" w:name="_Toc484523689"/>
+    <w:bookmarkStart w:id="0" w:name="_Toc484598457"/>
     <w:p>
       <w:pPr>
         <w:pStyle w:val="Titre1"/>
@@ -65,7 +65,7 @@
               </wp:anchor>
             </w:drawing>
           </mc:Choice>
-          <mc:Fallback xmlns:cx="http://schemas.microsoft.com/office/drawing/2014/chartex" xmlns:cx1="http://schemas.microsoft.com/office/drawing/2015/9/8/chartex" xmlns:cx2="http://schemas.microsoft.com/office/drawing/2015/10/21/chartex" xmlns:cx3="http://schemas.microsoft.com/office/drawing/2016/5/9/chartex" xmlns:cx4="http://schemas.microsoft.com/office/drawing/2016/5/10/chartex" xmlns:cx5="http://schemas.microsoft.com/office/drawing/2016/5/11/chartex" xmlns:cx6="http://schemas.microsoft.com/office/drawing/2016/5/12/chartex" xmlns:cx7="http://schemas.microsoft.com/office/drawing/2016/5/13/chartex" xmlns:cx8="http://schemas.microsoft.com/office/drawing/2016/5/14/chartex" xmlns:aink="http://schemas.microsoft.com/office/drawing/2016/ink" xmlns:w16se="http://schemas.microsoft.com/office/word/2015/wordml/symex">
+          <mc:Fallback xmlns:w16se="http://schemas.microsoft.com/office/word/2015/wordml/symex" xmlns:aink="http://schemas.microsoft.com/office/drawing/2016/ink" xmlns:cx8="http://schemas.microsoft.com/office/drawing/2016/5/14/chartex" xmlns:cx7="http://schemas.microsoft.com/office/drawing/2016/5/13/chartex" xmlns:cx6="http://schemas.microsoft.com/office/drawing/2016/5/12/chartex" xmlns:cx5="http://schemas.microsoft.com/office/drawing/2016/5/11/chartex" xmlns:cx4="http://schemas.microsoft.com/office/drawing/2016/5/10/chartex" xmlns:cx3="http://schemas.microsoft.com/office/drawing/2016/5/9/chartex" xmlns:cx2="http://schemas.microsoft.com/office/drawing/2015/10/21/chartex" xmlns:cx1="http://schemas.microsoft.com/office/drawing/2015/9/8/chartex" xmlns:cx="http://schemas.microsoft.com/office/drawing/2014/chartex">
             <w:pict>
               <v:line w14:anchorId="6D6087E0" id="Straight Connector 3" o:spid="_x0000_s1026" style="position:absolute;z-index:251659264;visibility:visible;mso-wrap-style:square;mso-wrap-distance-left:9pt;mso-wrap-distance-top:0;mso-wrap-distance-right:9pt;mso-wrap-distance-bottom:0;mso-position-horizontal:absolute;mso-position-horizontal-relative:text;mso-position-vertical:absolute;mso-position-vertical-relative:text" from="-.35pt,42.4pt" to="448.9pt,42.4pt" o:gfxdata="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" strokecolor="#4472c4 [3204]" strokeweight="1.5pt">
                 <v:stroke joinstyle="miter"/>
@@ -98,7 +98,7 @@
           <w:color w:val="2F5496" w:themeColor="accent1" w:themeShade="BF"/>
         </w:rPr>
       </w:pPr>
-      <w:bookmarkStart w:id="1" w:name="_Toc484523690"/>
+      <w:bookmarkStart w:id="1" w:name="_Toc484598458"/>
       <w:r>
         <w:rPr>
           <w:rStyle w:val="Emphaseintense"/>
@@ -124,23 +124,41 @@
         <w:jc w:val="both"/>
       </w:pPr>
       <w:r>
-        <w:t xml:space="preserve">C’est un site dont le contenu est développé à l’aide du framework </w:t>
-      </w:r>
+        <w:t xml:space="preserve">C’est un site dont le contenu est développé à l’aide du </w:t>
+      </w:r>
+      <w:proofErr w:type="spellStart"/>
+      <w:r>
+        <w:t>framework</w:t>
+      </w:r>
+      <w:proofErr w:type="spellEnd"/>
+      <w:r>
+        <w:t xml:space="preserve"> </w:t>
+      </w:r>
+      <w:proofErr w:type="spellStart"/>
       <w:r>
         <w:rPr>
           <w:i/>
         </w:rPr>
-        <w:t>Symfony 3</w:t>
+        <w:t>Symfony</w:t>
+      </w:r>
+      <w:proofErr w:type="spellEnd"/>
+      <w:r>
+        <w:rPr>
+          <w:i/>
+        </w:rPr>
+        <w:t xml:space="preserve"> 3</w:t>
       </w:r>
       <w:r>
         <w:t xml:space="preserve"> ainsi que </w:t>
       </w:r>
+      <w:proofErr w:type="spellStart"/>
       <w:r>
         <w:rPr>
           <w:i/>
         </w:rPr>
         <w:t>Bootstrap</w:t>
       </w:r>
+      <w:proofErr w:type="spellEnd"/>
       <w:r>
         <w:t xml:space="preserve"> et </w:t>
       </w:r>
@@ -244,7 +262,17 @@
         <w:jc w:val="both"/>
       </w:pPr>
       <w:r>
-        <w:t>Nous avons décidé de scinder notre rédaction en trois parties, à savoir : la partie qui concerne un utilisateur admin, une partie pour les arbitres et la dernière partie pour des utilisateurs lambdas.</w:t>
+        <w:t xml:space="preserve">Nous avons décidé de scinder notre rédaction en trois parties, à savoir : la partie qui concerne un utilisateur admin, une partie pour les arbitres et la dernière partie pour des utilisateurs </w:t>
+      </w:r>
+      <w:proofErr w:type="spellStart"/>
+      <w:proofErr w:type="gramStart"/>
+      <w:r>
+        <w:t>lambdas</w:t>
+      </w:r>
+      <w:proofErr w:type="spellEnd"/>
+      <w:proofErr w:type="gramEnd"/>
+      <w:r>
+        <w:t>.</w:t>
       </w:r>
     </w:p>
     <w:p>
@@ -289,6 +317,8 @@
             </w:rPr>
             <w:t>Sommaire</w:t>
           </w:r>
+          <w:bookmarkStart w:id="2" w:name="_GoBack"/>
+          <w:bookmarkEnd w:id="2"/>
         </w:p>
         <w:p>
           <w:pPr>
@@ -311,7 +341,7 @@
           <w:r>
             <w:fldChar w:fldCharType="separate"/>
           </w:r>
-          <w:hyperlink w:anchor="_Toc484523689" w:history="1">
+          <w:hyperlink w:anchor="_Toc484598457" w:history="1">
             <w:r>
               <w:rPr>
                 <w:rStyle w:val="Lienhypertexte"/>
@@ -338,7 +368,7 @@
                 <w:noProof/>
                 <w:webHidden/>
               </w:rPr>
-              <w:instrText xml:space="preserve"> PAGEREF _Toc484523689 \h </w:instrText>
+              <w:instrText xml:space="preserve"> PAGEREF _Toc484598457 \h </w:instrText>
             </w:r>
             <w:r>
               <w:rPr>
@@ -381,7 +411,7 @@
               <w:lang w:eastAsia="fr-FR"/>
             </w:rPr>
           </w:pPr>
-          <w:hyperlink w:anchor="_Toc484523690" w:history="1">
+          <w:hyperlink w:anchor="_Toc484598458" w:history="1">
             <w:r>
               <w:rPr>
                 <w:rStyle w:val="Lienhypertexte"/>
@@ -408,7 +438,7 @@
                 <w:noProof/>
                 <w:webHidden/>
               </w:rPr>
-              <w:instrText xml:space="preserve"> PAGEREF _Toc484523690 \h </w:instrText>
+              <w:instrText xml:space="preserve"> PAGEREF _Toc484598458 \h </w:instrText>
             </w:r>
             <w:r>
               <w:rPr>
@@ -451,7 +481,7 @@
               <w:lang w:eastAsia="fr-FR"/>
             </w:rPr>
           </w:pPr>
-          <w:hyperlink w:anchor="_Toc484523691" w:history="1">
+          <w:hyperlink w:anchor="_Toc484598459" w:history="1">
             <w:r>
               <w:rPr>
                 <w:rStyle w:val="Lienhypertexte"/>
@@ -478,7 +508,7 @@
                 <w:noProof/>
                 <w:webHidden/>
               </w:rPr>
-              <w:instrText xml:space="preserve"> PAGEREF _Toc484523691 \h </w:instrText>
+              <w:instrText xml:space="preserve"> PAGEREF _Toc484598459 \h </w:instrText>
             </w:r>
             <w:r>
               <w:rPr>
@@ -521,7 +551,7 @@
               <w:lang w:eastAsia="fr-FR"/>
             </w:rPr>
           </w:pPr>
-          <w:hyperlink w:anchor="_Toc484523692" w:history="1">
+          <w:hyperlink w:anchor="_Toc484598460" w:history="1">
             <w:r>
               <w:rPr>
                 <w:rStyle w:val="Lienhypertexte"/>
@@ -548,7 +578,7 @@
                 <w:noProof/>
                 <w:webHidden/>
               </w:rPr>
-              <w:instrText xml:space="preserve"> PAGEREF _Toc484523692 \h </w:instrText>
+              <w:instrText xml:space="preserve"> PAGEREF _Toc484598460 \h </w:instrText>
             </w:r>
             <w:r>
               <w:rPr>
@@ -591,7 +621,7 @@
               <w:lang w:eastAsia="fr-FR"/>
             </w:rPr>
           </w:pPr>
-          <w:hyperlink w:anchor="_Toc484523693" w:history="1">
+          <w:hyperlink w:anchor="_Toc484598461" w:history="1">
             <w:r>
               <w:rPr>
                 <w:rStyle w:val="Lienhypertexte"/>
@@ -618,7 +648,7 @@
                 <w:noProof/>
                 <w:webHidden/>
               </w:rPr>
-              <w:instrText xml:space="preserve"> PAGEREF _Toc484523693 \h </w:instrText>
+              <w:instrText xml:space="preserve"> PAGEREF _Toc484598461 \h </w:instrText>
             </w:r>
             <w:r>
               <w:rPr>
@@ -661,7 +691,7 @@
               <w:lang w:eastAsia="fr-FR"/>
             </w:rPr>
           </w:pPr>
-          <w:hyperlink w:anchor="_Toc484523694" w:history="1">
+          <w:hyperlink w:anchor="_Toc484598462" w:history="1">
             <w:r>
               <w:rPr>
                 <w:rStyle w:val="Lienhypertexte"/>
@@ -688,7 +718,7 @@
                 <w:noProof/>
                 <w:webHidden/>
               </w:rPr>
-              <w:instrText xml:space="preserve"> PAGEREF _Toc484523694 \h </w:instrText>
+              <w:instrText xml:space="preserve"> PAGEREF _Toc484598462 \h </w:instrText>
             </w:r>
             <w:r>
               <w:rPr>
@@ -731,7 +761,7 @@
               <w:lang w:eastAsia="fr-FR"/>
             </w:rPr>
           </w:pPr>
-          <w:hyperlink w:anchor="_Toc484523695" w:history="1">
+          <w:hyperlink w:anchor="_Toc484598463" w:history="1">
             <w:r>
               <w:rPr>
                 <w:rStyle w:val="Lienhypertexte"/>
@@ -758,7 +788,7 @@
                 <w:noProof/>
                 <w:webHidden/>
               </w:rPr>
-              <w:instrText xml:space="preserve"> PAGEREF _Toc484523695 \h </w:instrText>
+              <w:instrText xml:space="preserve"> PAGEREF _Toc484598463 \h </w:instrText>
             </w:r>
             <w:r>
               <w:rPr>
@@ -778,7 +808,7 @@
                 <w:noProof/>
                 <w:webHidden/>
               </w:rPr>
-              <w:t>9</w:t>
+              <w:t>10</w:t>
             </w:r>
             <w:r>
               <w:rPr>
@@ -801,7 +831,7 @@
               <w:lang w:eastAsia="fr-FR"/>
             </w:rPr>
           </w:pPr>
-          <w:hyperlink w:anchor="_Toc484523696" w:history="1">
+          <w:hyperlink w:anchor="_Toc484598464" w:history="1">
             <w:r>
               <w:rPr>
                 <w:rStyle w:val="Lienhypertexte"/>
@@ -828,7 +858,7 @@
                 <w:noProof/>
                 <w:webHidden/>
               </w:rPr>
-              <w:instrText xml:space="preserve"> PAGEREF _Toc484523696 \h </w:instrText>
+              <w:instrText xml:space="preserve"> PAGEREF _Toc484598464 \h </w:instrText>
             </w:r>
             <w:r>
               <w:rPr>
@@ -848,7 +878,7 @@
                 <w:noProof/>
                 <w:webHidden/>
               </w:rPr>
-              <w:t>9</w:t>
+              <w:t>10</w:t>
             </w:r>
             <w:r>
               <w:rPr>
@@ -871,7 +901,7 @@
               <w:lang w:eastAsia="fr-FR"/>
             </w:rPr>
           </w:pPr>
-          <w:hyperlink w:anchor="_Toc484523697" w:history="1">
+          <w:hyperlink w:anchor="_Toc484598465" w:history="1">
             <w:r>
               <w:rPr>
                 <w:rStyle w:val="Lienhypertexte"/>
@@ -898,7 +928,7 @@
                 <w:noProof/>
                 <w:webHidden/>
               </w:rPr>
-              <w:instrText xml:space="preserve"> PAGEREF _Toc484523697 \h </w:instrText>
+              <w:instrText xml:space="preserve"> PAGEREF _Toc484598465 \h </w:instrText>
             </w:r>
             <w:r>
               <w:rPr>
@@ -918,7 +948,7 @@
                 <w:noProof/>
                 <w:webHidden/>
               </w:rPr>
-              <w:t>9</w:t>
+              <w:t>10</w:t>
             </w:r>
             <w:r>
               <w:rPr>
@@ -941,7 +971,7 @@
               <w:lang w:eastAsia="fr-FR"/>
             </w:rPr>
           </w:pPr>
-          <w:hyperlink w:anchor="_Toc484523698" w:history="1">
+          <w:hyperlink w:anchor="_Toc484598466" w:history="1">
             <w:r>
               <w:rPr>
                 <w:rStyle w:val="Lienhypertexte"/>
@@ -968,7 +998,7 @@
                 <w:noProof/>
                 <w:webHidden/>
               </w:rPr>
-              <w:instrText xml:space="preserve"> PAGEREF _Toc484523698 \h </w:instrText>
+              <w:instrText xml:space="preserve"> PAGEREF _Toc484598466 \h </w:instrText>
             </w:r>
             <w:r>
               <w:rPr>
@@ -988,7 +1018,7 @@
                 <w:noProof/>
                 <w:webHidden/>
               </w:rPr>
-              <w:t>11</w:t>
+              <w:t>13</w:t>
             </w:r>
             <w:r>
               <w:rPr>
@@ -1011,7 +1041,7 @@
               <w:lang w:eastAsia="fr-FR"/>
             </w:rPr>
           </w:pPr>
-          <w:hyperlink w:anchor="_Toc484523699" w:history="1">
+          <w:hyperlink w:anchor="_Toc484598467" w:history="1">
             <w:r>
               <w:rPr>
                 <w:rStyle w:val="Lienhypertexte"/>
@@ -1038,7 +1068,7 @@
                 <w:noProof/>
                 <w:webHidden/>
               </w:rPr>
-              <w:instrText xml:space="preserve"> PAGEREF _Toc484523699 \h </w:instrText>
+              <w:instrText xml:space="preserve"> PAGEREF _Toc484598467 \h </w:instrText>
             </w:r>
             <w:r>
               <w:rPr>
@@ -1058,7 +1088,7 @@
                 <w:noProof/>
                 <w:webHidden/>
               </w:rPr>
-              <w:t>11</w:t>
+              <w:t>13</w:t>
             </w:r>
             <w:r>
               <w:rPr>
@@ -1081,7 +1111,7 @@
               <w:lang w:eastAsia="fr-FR"/>
             </w:rPr>
           </w:pPr>
-          <w:hyperlink w:anchor="_Toc484523700" w:history="1">
+          <w:hyperlink w:anchor="_Toc484598468" w:history="1">
             <w:r>
               <w:rPr>
                 <w:rStyle w:val="Lienhypertexte"/>
@@ -1108,7 +1138,7 @@
                 <w:noProof/>
                 <w:webHidden/>
               </w:rPr>
-              <w:instrText xml:space="preserve"> PAGEREF _Toc484523700 \h </w:instrText>
+              <w:instrText xml:space="preserve"> PAGEREF _Toc484598468 \h </w:instrText>
             </w:r>
             <w:r>
               <w:rPr>
@@ -1128,7 +1158,7 @@
                 <w:noProof/>
                 <w:webHidden/>
               </w:rPr>
-              <w:t>12</w:t>
+              <w:t>15</w:t>
             </w:r>
             <w:r>
               <w:rPr>
@@ -1164,11 +1194,11 @@
         <w:pStyle w:val="Titre2"/>
         <w:jc w:val="both"/>
       </w:pPr>
-      <w:bookmarkStart w:id="2" w:name="_Toc484523691"/>
+      <w:bookmarkStart w:id="3" w:name="_Toc484598459"/>
       <w:r>
         <w:t>L’administrateur</w:t>
       </w:r>
-      <w:bookmarkEnd w:id="2"/>
+      <w:bookmarkEnd w:id="3"/>
     </w:p>
     <w:p>
       <w:pPr>
@@ -1191,11 +1221,11 @@
       <w:pPr>
         <w:pStyle w:val="Titre3"/>
       </w:pPr>
-      <w:bookmarkStart w:id="3" w:name="_Toc484523692"/>
+      <w:bookmarkStart w:id="4" w:name="_Toc484598460"/>
       <w:r>
         <w:t>Connexion</w:t>
       </w:r>
-      <w:bookmarkEnd w:id="3"/>
+      <w:bookmarkEnd w:id="4"/>
     </w:p>
     <w:p>
       <w:pPr>
@@ -1280,27 +1310,14 @@
       <w:r>
         <w:t xml:space="preserve">Figure </w:t>
       </w:r>
-      <w:r>
-        <w:fldChar w:fldCharType="begin"/>
-      </w:r>
-      <w:r>
-        <w:instrText xml:space="preserve"> SEQ Figure \* ARABIC </w:instrText>
-      </w:r>
-      <w:r>
-        <w:fldChar w:fldCharType="separate"/>
-      </w:r>
-      <w:r>
-        <w:rPr>
-          <w:noProof/>
-        </w:rPr>
-        <w:t>1</w:t>
-      </w:r>
-      <w:r>
-        <w:rPr>
-          <w:noProof/>
-        </w:rPr>
-        <w:fldChar w:fldCharType="end"/>
-      </w:r>
+      <w:fldSimple w:instr=" SEQ Figure \* ARABIC ">
+        <w:r>
+          <w:rPr>
+            <w:noProof/>
+          </w:rPr>
+          <w:t>1</w:t>
+        </w:r>
+      </w:fldSimple>
     </w:p>
     <w:p>
       <w:pPr>
@@ -1379,27 +1396,14 @@
       <w:r>
         <w:t xml:space="preserve">Figure </w:t>
       </w:r>
-      <w:r>
-        <w:fldChar w:fldCharType="begin"/>
-      </w:r>
-      <w:r>
-        <w:instrText xml:space="preserve"> SEQ Figure \* ARABIC </w:instrText>
-      </w:r>
-      <w:r>
-        <w:fldChar w:fldCharType="separate"/>
-      </w:r>
-      <w:r>
-        <w:rPr>
-          <w:noProof/>
-        </w:rPr>
-        <w:t>2</w:t>
-      </w:r>
-      <w:r>
-        <w:rPr>
-          <w:noProof/>
-        </w:rPr>
-        <w:fldChar w:fldCharType="end"/>
-      </w:r>
+      <w:fldSimple w:instr=" SEQ Figure \* ARABIC ">
+        <w:r>
+          <w:rPr>
+            <w:noProof/>
+          </w:rPr>
+          <w:t>2</w:t>
+        </w:r>
+      </w:fldSimple>
     </w:p>
     <w:p>
       <w:pPr>
@@ -1478,27 +1482,14 @@
       <w:r>
         <w:t xml:space="preserve">Figure </w:t>
       </w:r>
-      <w:r>
-        <w:fldChar w:fldCharType="begin"/>
-      </w:r>
-      <w:r>
-        <w:instrText xml:space="preserve"> SEQ Figure \* ARABIC </w:instrText>
-      </w:r>
-      <w:r>
-        <w:fldChar w:fldCharType="separate"/>
-      </w:r>
-      <w:r>
-        <w:rPr>
-          <w:noProof/>
-        </w:rPr>
-        <w:t>3</w:t>
-      </w:r>
-      <w:r>
-        <w:rPr>
-          <w:noProof/>
-        </w:rPr>
-        <w:fldChar w:fldCharType="end"/>
-      </w:r>
+      <w:fldSimple w:instr=" SEQ Figure \* ARABIC ">
+        <w:r>
+          <w:rPr>
+            <w:noProof/>
+          </w:rPr>
+          <w:t>3</w:t>
+        </w:r>
+      </w:fldSimple>
     </w:p>
     <w:p>
       <w:pPr>
@@ -1687,37 +1678,24 @@
       <w:r>
         <w:t xml:space="preserve">Figure </w:t>
       </w:r>
-      <w:r>
-        <w:fldChar w:fldCharType="begin"/>
-      </w:r>
-      <w:r>
-        <w:instrText xml:space="preserve"> SEQ Figure \* ARABIC </w:instrText>
-      </w:r>
-      <w:r>
-        <w:fldChar w:fldCharType="separate"/>
-      </w:r>
-      <w:r>
-        <w:rPr>
-          <w:noProof/>
-        </w:rPr>
-        <w:t>4</w:t>
-      </w:r>
-      <w:r>
-        <w:rPr>
-          <w:noProof/>
-        </w:rPr>
-        <w:fldChar w:fldCharType="end"/>
-      </w:r>
+      <w:fldSimple w:instr=" SEQ Figure \* ARABIC ">
+        <w:r>
+          <w:rPr>
+            <w:noProof/>
+          </w:rPr>
+          <w:t>4</w:t>
+        </w:r>
+      </w:fldSimple>
     </w:p>
     <w:p>
       <w:pPr>
         <w:pStyle w:val="Titre3"/>
       </w:pPr>
-      <w:bookmarkStart w:id="4" w:name="_Toc484523693"/>
+      <w:bookmarkStart w:id="5" w:name="_Toc484598461"/>
       <w:r>
         <w:t>Création et gestion de tournoi</w:t>
       </w:r>
-      <w:bookmarkEnd w:id="4"/>
+      <w:bookmarkEnd w:id="5"/>
     </w:p>
     <w:p>
       <w:pPr>
@@ -1802,27 +1780,14 @@
       <w:r>
         <w:t xml:space="preserve">Figure </w:t>
       </w:r>
-      <w:r>
-        <w:fldChar w:fldCharType="begin"/>
-      </w:r>
-      <w:r>
-        <w:instrText xml:space="preserve"> SEQ Figure \* ARABIC </w:instrText>
-      </w:r>
-      <w:r>
-        <w:fldChar w:fldCharType="separate"/>
-      </w:r>
-      <w:r>
-        <w:rPr>
-          <w:noProof/>
-        </w:rPr>
-        <w:t>5</w:t>
-      </w:r>
-      <w:r>
-        <w:rPr>
-          <w:noProof/>
-        </w:rPr>
-        <w:fldChar w:fldCharType="end"/>
-      </w:r>
+      <w:fldSimple w:instr=" SEQ Figure \* ARABIC ">
+        <w:r>
+          <w:rPr>
+            <w:noProof/>
+          </w:rPr>
+          <w:t>5</w:t>
+        </w:r>
+      </w:fldSimple>
     </w:p>
     <w:p>
       <w:pPr>
@@ -1942,27 +1907,14 @@
       <w:r>
         <w:t xml:space="preserve">Figure </w:t>
       </w:r>
-      <w:r>
-        <w:fldChar w:fldCharType="begin"/>
-      </w:r>
-      <w:r>
-        <w:instrText xml:space="preserve"> SEQ Figure \* ARABIC </w:instrText>
-      </w:r>
-      <w:r>
-        <w:fldChar w:fldCharType="separate"/>
-      </w:r>
-      <w:r>
-        <w:rPr>
-          <w:noProof/>
-        </w:rPr>
-        <w:t>6</w:t>
-      </w:r>
-      <w:r>
-        <w:rPr>
-          <w:noProof/>
-        </w:rPr>
-        <w:fldChar w:fldCharType="end"/>
-      </w:r>
+      <w:fldSimple w:instr=" SEQ Figure \* ARABIC ">
+        <w:r>
+          <w:rPr>
+            <w:noProof/>
+          </w:rPr>
+          <w:t>6</w:t>
+        </w:r>
+      </w:fldSimple>
     </w:p>
     <w:p>
       <w:pPr>
@@ -2080,27 +2032,14 @@
       <w:r>
         <w:t xml:space="preserve">Figure </w:t>
       </w:r>
-      <w:r>
-        <w:fldChar w:fldCharType="begin"/>
-      </w:r>
-      <w:r>
-        <w:instrText xml:space="preserve"> SEQ Figure \* ARABIC </w:instrText>
-      </w:r>
-      <w:r>
-        <w:fldChar w:fldCharType="separate"/>
-      </w:r>
-      <w:r>
-        <w:rPr>
-          <w:noProof/>
-        </w:rPr>
-        <w:t>7</w:t>
-      </w:r>
-      <w:r>
-        <w:rPr>
-          <w:noProof/>
-        </w:rPr>
-        <w:fldChar w:fldCharType="end"/>
-      </w:r>
+      <w:fldSimple w:instr=" SEQ Figure \* ARABIC ">
+        <w:r>
+          <w:rPr>
+            <w:noProof/>
+          </w:rPr>
+          <w:t>7</w:t>
+        </w:r>
+      </w:fldSimple>
     </w:p>
     <w:p>
       <w:pPr>
@@ -2169,14 +2108,27 @@
       <w:r>
         <w:t xml:space="preserve">Figure </w:t>
       </w:r>
-      <w:fldSimple w:instr=" SEQ Figure \* ARABIC ">
-        <w:r>
-          <w:rPr>
-            <w:noProof/>
-          </w:rPr>
-          <w:t>8</w:t>
-        </w:r>
-      </w:fldSimple>
+      <w:r>
+        <w:fldChar w:fldCharType="begin"/>
+      </w:r>
+      <w:r>
+        <w:instrText xml:space="preserve"> SEQ Figure \* ARABIC </w:instrText>
+      </w:r>
+      <w:r>
+        <w:fldChar w:fldCharType="separate"/>
+      </w:r>
+      <w:r>
+        <w:rPr>
+          <w:noProof/>
+        </w:rPr>
+        <w:t>8</w:t>
+      </w:r>
+      <w:r>
+        <w:rPr>
+          <w:noProof/>
+        </w:rPr>
+        <w:fldChar w:fldCharType="end"/>
+      </w:r>
     </w:p>
     <w:p>
       <w:pPr>
@@ -2271,27 +2223,14 @@
       <w:r>
         <w:t xml:space="preserve">Figure </w:t>
       </w:r>
-      <w:r>
-        <w:fldChar w:fldCharType="begin"/>
-      </w:r>
-      <w:r>
-        <w:instrText xml:space="preserve"> SEQ Figure \* ARABIC </w:instrText>
-      </w:r>
-      <w:r>
-        <w:fldChar w:fldCharType="separate"/>
-      </w:r>
-      <w:r>
-        <w:rPr>
-          <w:noProof/>
-        </w:rPr>
-        <w:t>9</w:t>
-      </w:r>
-      <w:r>
-        <w:rPr>
-          <w:noProof/>
-        </w:rPr>
-        <w:fldChar w:fldCharType="end"/>
-      </w:r>
+      <w:fldSimple w:instr=" SEQ Figure \* ARABIC ">
+        <w:r>
+          <w:rPr>
+            <w:noProof/>
+          </w:rPr>
+          <w:t>9</w:t>
+        </w:r>
+      </w:fldSimple>
     </w:p>
     <w:p>
       <w:pPr>
@@ -2379,27 +2318,14 @@
       <w:r>
         <w:t xml:space="preserve">Figure </w:t>
       </w:r>
-      <w:r>
-        <w:fldChar w:fldCharType="begin"/>
-      </w:r>
-      <w:r>
-        <w:instrText xml:space="preserve"> SEQ Figure \* ARABIC </w:instrText>
-      </w:r>
-      <w:r>
-        <w:fldChar w:fldCharType="separate"/>
-      </w:r>
-      <w:r>
-        <w:rPr>
-          <w:noProof/>
-        </w:rPr>
-        <w:t>10</w:t>
-      </w:r>
-      <w:r>
-        <w:rPr>
-          <w:noProof/>
-        </w:rPr>
-        <w:fldChar w:fldCharType="end"/>
-      </w:r>
+      <w:fldSimple w:instr=" SEQ Figure \* ARABIC ">
+        <w:r>
+          <w:rPr>
+            <w:noProof/>
+          </w:rPr>
+          <w:t>10</w:t>
+        </w:r>
+      </w:fldSimple>
     </w:p>
     <w:p>
       <w:pPr>
@@ -2484,27 +2410,14 @@
       <w:r>
         <w:t xml:space="preserve">Figure </w:t>
       </w:r>
-      <w:r>
-        <w:fldChar w:fldCharType="begin"/>
-      </w:r>
-      <w:r>
-        <w:instrText xml:space="preserve"> SEQ Figure \* ARABIC </w:instrText>
-      </w:r>
-      <w:r>
-        <w:fldChar w:fldCharType="separate"/>
-      </w:r>
-      <w:r>
-        <w:rPr>
-          <w:noProof/>
-        </w:rPr>
-        <w:t>11</w:t>
-      </w:r>
-      <w:r>
-        <w:rPr>
-          <w:noProof/>
-        </w:rPr>
-        <w:fldChar w:fldCharType="end"/>
-      </w:r>
+      <w:fldSimple w:instr=" SEQ Figure \* ARABIC ">
+        <w:r>
+          <w:rPr>
+            <w:noProof/>
+          </w:rPr>
+          <w:t>11</w:t>
+        </w:r>
+      </w:fldSimple>
     </w:p>
     <w:p>
       <w:r>
@@ -2596,33 +2509,20 @@
       <w:r>
         <w:t xml:space="preserve">Figure </w:t>
       </w:r>
-      <w:r>
-        <w:fldChar w:fldCharType="begin"/>
-      </w:r>
-      <w:r>
-        <w:instrText xml:space="preserve"> SEQ Figure \* ARABIC </w:instrText>
-      </w:r>
-      <w:r>
-        <w:fldChar w:fldCharType="separate"/>
-      </w:r>
-      <w:r>
-        <w:rPr>
-          <w:noProof/>
-        </w:rPr>
-        <w:t>12</w:t>
-      </w:r>
-      <w:r>
-        <w:rPr>
-          <w:noProof/>
-        </w:rPr>
-        <w:fldChar w:fldCharType="end"/>
-      </w:r>
+      <w:fldSimple w:instr=" SEQ Figure \* ARABIC ">
+        <w:r>
+          <w:rPr>
+            <w:noProof/>
+          </w:rPr>
+          <w:t>12</w:t>
+        </w:r>
+      </w:fldSimple>
     </w:p>
     <w:p>
       <w:pPr>
         <w:pStyle w:val="Titre3"/>
       </w:pPr>
-      <w:bookmarkStart w:id="5" w:name="_Toc484523694"/>
+      <w:bookmarkStart w:id="6" w:name="_Toc484598462"/>
       <w:r>
         <w:t>Gesti</w:t>
       </w:r>
@@ -2632,7 +2532,7 @@
       <w:r>
         <w:t>s</w:t>
       </w:r>
-      <w:bookmarkEnd w:id="5"/>
+      <w:bookmarkEnd w:id="6"/>
     </w:p>
     <w:p>
       <w:pPr>
@@ -2649,7 +2549,15 @@
         <w:t>s en fonction des informations saisies lors de la configuration</w:t>
       </w:r>
       <w:r>
-        <w:t xml:space="preserve"> (cf Figu</w:t>
+        <w:t xml:space="preserve"> (</w:t>
+      </w:r>
+      <w:proofErr w:type="spellStart"/>
+      <w:r>
+        <w:t>cf</w:t>
+      </w:r>
+      <w:proofErr w:type="spellEnd"/>
+      <w:r>
+        <w:t xml:space="preserve"> Figu</w:t>
       </w:r>
       <w:r>
         <w:t>re 13</w:t>
@@ -2726,27 +2634,14 @@
       <w:r>
         <w:t xml:space="preserve">Figure </w:t>
       </w:r>
-      <w:r>
-        <w:fldChar w:fldCharType="begin"/>
-      </w:r>
-      <w:r>
-        <w:instrText xml:space="preserve"> SEQ Figure \* ARABIC </w:instrText>
-      </w:r>
-      <w:r>
-        <w:fldChar w:fldCharType="separate"/>
-      </w:r>
-      <w:r>
-        <w:rPr>
-          <w:noProof/>
-        </w:rPr>
-        <w:t>13</w:t>
-      </w:r>
-      <w:r>
-        <w:rPr>
-          <w:noProof/>
-        </w:rPr>
-        <w:fldChar w:fldCharType="end"/>
-      </w:r>
+      <w:fldSimple w:instr=" SEQ Figure \* ARABIC ">
+        <w:r>
+          <w:rPr>
+            <w:noProof/>
+          </w:rPr>
+          <w:t>13</w:t>
+        </w:r>
+      </w:fldSimple>
     </w:p>
     <w:p>
       <w:r>
@@ -2846,27 +2741,14 @@
       <w:r>
         <w:t xml:space="preserve">Figure </w:t>
       </w:r>
-      <w:r>
-        <w:fldChar w:fldCharType="begin"/>
-      </w:r>
-      <w:r>
-        <w:instrText xml:space="preserve"> SEQ Figure \* ARABIC </w:instrText>
-      </w:r>
-      <w:r>
-        <w:fldChar w:fldCharType="separate"/>
-      </w:r>
-      <w:r>
-        <w:rPr>
-          <w:noProof/>
-        </w:rPr>
-        <w:t>14</w:t>
-      </w:r>
-      <w:r>
-        <w:rPr>
-          <w:noProof/>
-        </w:rPr>
-        <w:fldChar w:fldCharType="end"/>
-      </w:r>
+      <w:fldSimple w:instr=" SEQ Figure \* ARABIC ">
+        <w:r>
+          <w:rPr>
+            <w:noProof/>
+          </w:rPr>
+          <w:t>14</w:t>
+        </w:r>
+      </w:fldSimple>
     </w:p>
     <w:p>
       <w:pPr>
@@ -2950,30 +2832,14 @@
       <w:r>
         <w:t xml:space="preserve">Figure </w:t>
       </w:r>
-      <w:r>
-        <w:fldChar w:fldCharType="begin"/>
-      </w:r>
-      <w:r>
-        <w:instrText xml:space="preserve"> SEQ Figure \* AR</w:instrText>
-      </w:r>
-      <w:r>
-        <w:instrText xml:space="preserve">ABIC </w:instrText>
-      </w:r>
-      <w:r>
-        <w:fldChar w:fldCharType="separate"/>
-      </w:r>
-      <w:r>
-        <w:rPr>
-          <w:noProof/>
-        </w:rPr>
-        <w:t>15</w:t>
-      </w:r>
-      <w:r>
-        <w:rPr>
-          <w:noProof/>
-        </w:rPr>
-        <w:fldChar w:fldCharType="end"/>
-      </w:r>
+      <w:fldSimple w:instr=" SEQ Figure \* ARABIC ">
+        <w:r>
+          <w:rPr>
+            <w:noProof/>
+          </w:rPr>
+          <w:t>15</w:t>
+        </w:r>
+      </w:fldSimple>
     </w:p>
     <w:p>
       <w:pPr>
@@ -3070,27 +2936,14 @@
       <w:r>
         <w:t xml:space="preserve">Figure </w:t>
       </w:r>
-      <w:r>
-        <w:fldChar w:fldCharType="begin"/>
-      </w:r>
-      <w:r>
-        <w:instrText xml:space="preserve"> SEQ Figure \* ARABIC </w:instrText>
-      </w:r>
-      <w:r>
-        <w:fldChar w:fldCharType="separate"/>
-      </w:r>
-      <w:r>
-        <w:rPr>
-          <w:noProof/>
-        </w:rPr>
-        <w:t>16</w:t>
-      </w:r>
-      <w:r>
-        <w:rPr>
-          <w:noProof/>
-        </w:rPr>
-        <w:fldChar w:fldCharType="end"/>
-      </w:r>
+      <w:fldSimple w:instr=" SEQ Figure \* ARABIC ">
+        <w:r>
+          <w:rPr>
+            <w:noProof/>
+          </w:rPr>
+          <w:t>16</w:t>
+        </w:r>
+      </w:fldSimple>
     </w:p>
     <w:p>
       <w:pPr>
@@ -3204,27 +3057,14 @@
       <w:r>
         <w:t xml:space="preserve">Figure </w:t>
       </w:r>
-      <w:r>
-        <w:fldChar w:fldCharType="begin"/>
-      </w:r>
-      <w:r>
-        <w:instrText xml:space="preserve"> SEQ Figure \* ARABIC </w:instrText>
-      </w:r>
-      <w:r>
-        <w:fldChar w:fldCharType="separate"/>
-      </w:r>
-      <w:r>
-        <w:rPr>
-          <w:noProof/>
-        </w:rPr>
-        <w:t>17</w:t>
-      </w:r>
-      <w:r>
-        <w:rPr>
-          <w:noProof/>
-        </w:rPr>
-        <w:fldChar w:fldCharType="end"/>
-      </w:r>
+      <w:fldSimple w:instr=" SEQ Figure \* ARABIC ">
+        <w:r>
+          <w:rPr>
+            <w:noProof/>
+          </w:rPr>
+          <w:t>17</w:t>
+        </w:r>
+      </w:fldSimple>
     </w:p>
     <w:p>
       <w:pPr>
@@ -3302,27 +3142,14 @@
       <w:r>
         <w:t xml:space="preserve">Figure </w:t>
       </w:r>
-      <w:r>
-        <w:fldChar w:fldCharType="begin"/>
-      </w:r>
-      <w:r>
-        <w:instrText xml:space="preserve"> SEQ Figure \* ARABIC </w:instrText>
-      </w:r>
-      <w:r>
-        <w:fldChar w:fldCharType="separate"/>
-      </w:r>
-      <w:r>
-        <w:rPr>
-          <w:noProof/>
-        </w:rPr>
-        <w:t>18</w:t>
-      </w:r>
-      <w:r>
-        <w:rPr>
-          <w:noProof/>
-        </w:rPr>
-        <w:fldChar w:fldCharType="end"/>
-      </w:r>
+      <w:fldSimple w:instr=" SEQ Figure \* ARABIC ">
+        <w:r>
+          <w:rPr>
+            <w:noProof/>
+          </w:rPr>
+          <w:t>18</w:t>
+        </w:r>
+      </w:fldSimple>
     </w:p>
     <w:p>
       <w:pPr>
@@ -3341,8 +3168,6 @@
       <w:r>
         <w:t xml:space="preserve"> et du classement pour les poules</w:t>
       </w:r>
-      <w:bookmarkStart w:id="6" w:name="_GoBack"/>
-      <w:bookmarkEnd w:id="6"/>
       <w:r>
         <w:t xml:space="preserve"> (cf. Figure 19).</w:t>
       </w:r>
@@ -3415,14 +3240,27 @@
       <w:r>
         <w:t xml:space="preserve">Figure </w:t>
       </w:r>
-      <w:fldSimple w:instr=" SEQ Figure \* ARABIC ">
-        <w:r>
-          <w:rPr>
-            <w:noProof/>
-          </w:rPr>
-          <w:t>19</w:t>
-        </w:r>
-      </w:fldSimple>
+      <w:r>
+        <w:fldChar w:fldCharType="begin"/>
+      </w:r>
+      <w:r>
+        <w:instrText xml:space="preserve"> SEQ Figure \* ARABIC </w:instrText>
+      </w:r>
+      <w:r>
+        <w:fldChar w:fldCharType="separate"/>
+      </w:r>
+      <w:r>
+        <w:rPr>
+          <w:noProof/>
+        </w:rPr>
+        <w:t>19</w:t>
+      </w:r>
+      <w:r>
+        <w:rPr>
+          <w:noProof/>
+        </w:rPr>
+        <w:fldChar w:fldCharType="end"/>
+      </w:r>
     </w:p>
     <w:p>
       <w:pPr>
@@ -3520,27 +3358,14 @@
       <w:r>
         <w:t xml:space="preserve">Figure </w:t>
       </w:r>
-      <w:r>
-        <w:fldChar w:fldCharType="begin"/>
-      </w:r>
-      <w:r>
-        <w:instrText xml:space="preserve"> SEQ Figure \* ARABIC </w:instrText>
-      </w:r>
-      <w:r>
-        <w:fldChar w:fldCharType="separate"/>
-      </w:r>
-      <w:r>
-        <w:rPr>
-          <w:noProof/>
-        </w:rPr>
-        <w:t>20</w:t>
-      </w:r>
-      <w:r>
-        <w:rPr>
-          <w:noProof/>
-        </w:rPr>
-        <w:fldChar w:fldCharType="end"/>
-      </w:r>
+      <w:fldSimple w:instr=" SEQ Figure \* ARABIC ">
+        <w:r>
+          <w:rPr>
+            <w:noProof/>
+          </w:rPr>
+          <w:t>20</w:t>
+        </w:r>
+      </w:fldSimple>
     </w:p>
     <w:p>
       <w:pPr>
@@ -3631,27 +3456,14 @@
       <w:r>
         <w:t xml:space="preserve">Figure </w:t>
       </w:r>
-      <w:r>
-        <w:fldChar w:fldCharType="begin"/>
-      </w:r>
-      <w:r>
-        <w:instrText xml:space="preserve"> SEQ Figure \* ARABIC </w:instrText>
-      </w:r>
-      <w:r>
-        <w:fldChar w:fldCharType="separate"/>
-      </w:r>
-      <w:r>
-        <w:rPr>
-          <w:noProof/>
-        </w:rPr>
-        <w:t>21</w:t>
-      </w:r>
-      <w:r>
-        <w:rPr>
-          <w:noProof/>
-        </w:rPr>
-        <w:fldChar w:fldCharType="end"/>
-      </w:r>
+      <w:fldSimple w:instr=" SEQ Figure \* ARABIC ">
+        <w:r>
+          <w:rPr>
+            <w:noProof/>
+          </w:rPr>
+          <w:t>21</w:t>
+        </w:r>
+      </w:fldSimple>
     </w:p>
     <w:p>
       <w:pPr>
@@ -3662,7 +3474,6 @@
           <w:szCs w:val="32"/>
         </w:rPr>
       </w:pPr>
-      <w:bookmarkStart w:id="7" w:name="_Toc484523695"/>
       <w:r>
         <w:br w:type="page"/>
       </w:r>
@@ -3671,6 +3482,7 @@
       <w:pPr>
         <w:pStyle w:val="Titre2"/>
       </w:pPr>
+      <w:bookmarkStart w:id="7" w:name="_Toc484598463"/>
       <w:r>
         <w:lastRenderedPageBreak/>
         <w:t>L’arbitre</w:t>
@@ -3690,7 +3502,7 @@
       <w:pPr>
         <w:pStyle w:val="Titre3"/>
       </w:pPr>
-      <w:bookmarkStart w:id="8" w:name="_Toc484523696"/>
+      <w:bookmarkStart w:id="8" w:name="_Toc484598464"/>
       <w:r>
         <w:t>Connexion</w:t>
       </w:r>
@@ -3721,7 +3533,7 @@
       <w:pPr>
         <w:pStyle w:val="Titre3"/>
       </w:pPr>
-      <w:bookmarkStart w:id="9" w:name="_Toc484523697"/>
+      <w:bookmarkStart w:id="9" w:name="_Toc484598465"/>
       <w:r>
         <w:t>Arbitrage des matchs</w:t>
       </w:r>
@@ -3818,27 +3630,14 @@
       <w:r>
         <w:t xml:space="preserve">Figure </w:t>
       </w:r>
-      <w:r>
-        <w:fldChar w:fldCharType="begin"/>
-      </w:r>
-      <w:r>
-        <w:instrText xml:space="preserve"> SEQ Figure \* ARABIC </w:instrText>
-      </w:r>
-      <w:r>
-        <w:fldChar w:fldCharType="separate"/>
-      </w:r>
-      <w:r>
-        <w:rPr>
-          <w:noProof/>
-        </w:rPr>
-        <w:t>22</w:t>
-      </w:r>
-      <w:r>
-        <w:rPr>
-          <w:noProof/>
-        </w:rPr>
-        <w:fldChar w:fldCharType="end"/>
-      </w:r>
+      <w:fldSimple w:instr=" SEQ Figure \* ARABIC ">
+        <w:r>
+          <w:rPr>
+            <w:noProof/>
+          </w:rPr>
+          <w:t>22</w:t>
+        </w:r>
+      </w:fldSimple>
     </w:p>
     <w:p>
       <w:pPr>
@@ -3930,27 +3729,14 @@
       <w:r>
         <w:t xml:space="preserve">Figure </w:t>
       </w:r>
-      <w:r>
-        <w:fldChar w:fldCharType="begin"/>
-      </w:r>
-      <w:r>
-        <w:instrText xml:space="preserve"> SEQ Figure \* ARABIC </w:instrText>
-      </w:r>
-      <w:r>
-        <w:fldChar w:fldCharType="separate"/>
-      </w:r>
-      <w:r>
-        <w:rPr>
-          <w:noProof/>
-        </w:rPr>
-        <w:t>23</w:t>
-      </w:r>
-      <w:r>
-        <w:rPr>
-          <w:noProof/>
-        </w:rPr>
-        <w:fldChar w:fldCharType="end"/>
-      </w:r>
+      <w:fldSimple w:instr=" SEQ Figure \* ARABIC ">
+        <w:r>
+          <w:rPr>
+            <w:noProof/>
+          </w:rPr>
+          <w:t>23</w:t>
+        </w:r>
+      </w:fldSimple>
     </w:p>
     <w:p>
       <w:pPr>
@@ -4052,14 +3838,27 @@
       <w:r>
         <w:t xml:space="preserve">Figure </w:t>
       </w:r>
-      <w:fldSimple w:instr=" SEQ Figure \* ARABIC ">
-        <w:r>
-          <w:rPr>
-            <w:noProof/>
-          </w:rPr>
-          <w:t>24</w:t>
-        </w:r>
-      </w:fldSimple>
+      <w:r>
+        <w:fldChar w:fldCharType="begin"/>
+      </w:r>
+      <w:r>
+        <w:instrText xml:space="preserve"> SEQ Figure \* ARABIC </w:instrText>
+      </w:r>
+      <w:r>
+        <w:fldChar w:fldCharType="separate"/>
+      </w:r>
+      <w:r>
+        <w:rPr>
+          <w:noProof/>
+        </w:rPr>
+        <w:t>24</w:t>
+      </w:r>
+      <w:r>
+        <w:rPr>
+          <w:noProof/>
+        </w:rPr>
+        <w:fldChar w:fldCharType="end"/>
+      </w:r>
     </w:p>
     <w:p>
       <w:r>
@@ -4222,14 +4021,27 @@
       <w:r>
         <w:t xml:space="preserve">Figure </w:t>
       </w:r>
-      <w:fldSimple w:instr=" SEQ Figure \* ARABIC ">
-        <w:r>
-          <w:rPr>
-            <w:noProof/>
-          </w:rPr>
-          <w:t>25</w:t>
-        </w:r>
-      </w:fldSimple>
+      <w:r>
+        <w:fldChar w:fldCharType="begin"/>
+      </w:r>
+      <w:r>
+        <w:instrText xml:space="preserve"> SEQ Figure \* ARABIC </w:instrText>
+      </w:r>
+      <w:r>
+        <w:fldChar w:fldCharType="separate"/>
+      </w:r>
+      <w:r>
+        <w:rPr>
+          <w:noProof/>
+        </w:rPr>
+        <w:t>25</w:t>
+      </w:r>
+      <w:r>
+        <w:rPr>
+          <w:noProof/>
+        </w:rPr>
+        <w:fldChar w:fldCharType="end"/>
+      </w:r>
     </w:p>
     <w:p>
       <w:pPr>
@@ -4240,7 +4052,6 @@
           <w:szCs w:val="32"/>
         </w:rPr>
       </w:pPr>
-      <w:bookmarkStart w:id="10" w:name="_Toc484523698"/>
       <w:r>
         <w:br w:type="page"/>
       </w:r>
@@ -4249,6 +4060,7 @@
       <w:pPr>
         <w:pStyle w:val="Titre2"/>
       </w:pPr>
+      <w:bookmarkStart w:id="10" w:name="_Toc484598466"/>
       <w:r>
         <w:lastRenderedPageBreak/>
         <w:t>L’utilisateur</w:t>
@@ -4261,7 +4073,17 @@
       </w:pPr>
       <w:r>
         <w:tab/>
-        <w:t xml:space="preserve">Les utilisateurs lambdas de notre site n’auront </w:t>
+        <w:t xml:space="preserve">Les utilisateurs </w:t>
+      </w:r>
+      <w:proofErr w:type="spellStart"/>
+      <w:proofErr w:type="gramStart"/>
+      <w:r>
+        <w:t>lambdas</w:t>
+      </w:r>
+      <w:proofErr w:type="spellEnd"/>
+      <w:proofErr w:type="gramEnd"/>
+      <w:r>
+        <w:t xml:space="preserve"> de notre site n’auront </w:t>
       </w:r>
       <w:r>
         <w:t>pas besoin de se connecter au site. Ce rôle est principalement dédié aux joueurs qui participent au tournoi.</w:t>
@@ -4271,7 +4093,7 @@
       <w:pPr>
         <w:pStyle w:val="Titre3"/>
       </w:pPr>
-      <w:bookmarkStart w:id="11" w:name="_Toc484523699"/>
+      <w:bookmarkStart w:id="11" w:name="_Toc484598467"/>
       <w:r>
         <w:t>Consultations des matchs</w:t>
       </w:r>
@@ -4283,45 +4105,31 @@
       </w:pPr>
       <w:r>
         <w:tab/>
-        <w:t>Un utilisateur n’aura, lui aussi, accès qu’aux tournois configurés. Il devra donc sélectionner un tournoi et aura accès à la liste de tous les matchs de ce tournoi</w:t>
-      </w:r>
-      <w:r>
-        <w:t xml:space="preserve"> (cf. </w:t>
-      </w:r>
-      <w:r>
-        <w:t>Figure 25</w:t>
+        <w:t xml:space="preserve">Un utilisateur n’aura, lui aussi, accès qu’aux tournois configurés. Il devra donc sélectionner un tournoi et aura accès </w:t>
+      </w:r>
+      <w:r>
+        <w:t>au classement des poules de ce tournoi</w:t>
+      </w:r>
+      <w:r>
+        <w:t xml:space="preserve"> </w:t>
+      </w:r>
+      <w:r>
+        <w:t xml:space="preserve">ou alors aux matchs du prochain tour de phase finale </w:t>
+      </w:r>
+      <w:r>
+        <w:t xml:space="preserve">(cf. </w:t>
+      </w:r>
+      <w:r>
+        <w:t>Figure 2</w:t>
+      </w:r>
+      <w:r>
+        <w:t>6</w:t>
       </w:r>
       <w:r>
         <w:t>)</w:t>
       </w:r>
       <w:r>
         <w:t>.</w:t>
-      </w:r>
-    </w:p>
-    <w:p>
-      <w:pPr>
-        <w:jc w:val="both"/>
-      </w:pPr>
-    </w:p>
-    <w:p>
-      <w:pPr>
-        <w:jc w:val="both"/>
-      </w:pPr>
-      <w:r>
-        <w:tab/>
-        <w:t>Il pourra aussi avoir accès aux matc</w:t>
-      </w:r>
-      <w:r>
-        <w:t xml:space="preserve">hs en détails (Feuille de match) en cliquant sur ceux-ci dans la liste (cf. </w:t>
-      </w:r>
-      <w:r>
-        <w:t>Figure 2</w:t>
-      </w:r>
-      <w:r>
-        <w:t>6</w:t>
-      </w:r>
-      <w:r>
-        <w:t>).</w:t>
       </w:r>
     </w:p>
     <w:p>
@@ -4335,10 +4143,10 @@
           <w:lang w:eastAsia="fr-FR"/>
         </w:rPr>
         <w:drawing>
-          <wp:inline distT="0" distB="0" distL="0" distR="0" wp14:anchorId="1439F8BF" wp14:editId="11091FA8">
-            <wp:extent cx="5760720" cy="4409440"/>
+          <wp:inline distT="0" distB="0" distL="0" distR="0" wp14:anchorId="04D50495" wp14:editId="2B9E7159">
+            <wp:extent cx="5760720" cy="2655570"/>
             <wp:effectExtent l="0" t="0" r="0" b="0"/>
-            <wp:docPr id="12" name="Image 12"/>
+            <wp:docPr id="30" name="Image 30"/>
             <wp:cNvGraphicFramePr>
               <a:graphicFrameLocks xmlns:a="http://schemas.openxmlformats.org/drawingml/2006/main" noChangeAspect="1"/>
             </wp:cNvGraphicFramePr>
@@ -4358,6 +4166,108 @@
                   <pic:spPr>
                     <a:xfrm>
                       <a:off x="0" y="0"/>
+                      <a:ext cx="5760720" cy="2655570"/>
+                    </a:xfrm>
+                    <a:prstGeom prst="rect">
+                      <a:avLst/>
+                    </a:prstGeom>
+                  </pic:spPr>
+                </pic:pic>
+              </a:graphicData>
+            </a:graphic>
+          </wp:inline>
+        </w:drawing>
+      </w:r>
+    </w:p>
+    <w:p>
+      <w:pPr>
+        <w:pStyle w:val="Lgende"/>
+        <w:jc w:val="center"/>
+      </w:pPr>
+      <w:r>
+        <w:t xml:space="preserve">Figure </w:t>
+      </w:r>
+      <w:fldSimple w:instr=" SEQ Figure \* ARABIC ">
+        <w:r>
+          <w:rPr>
+            <w:noProof/>
+          </w:rPr>
+          <w:t>26</w:t>
+        </w:r>
+      </w:fldSimple>
+    </w:p>
+    <w:p>
+      <w:pPr>
+        <w:jc w:val="both"/>
+      </w:pPr>
+      <w:r>
+        <w:tab/>
+      </w:r>
+    </w:p>
+    <w:p>
+      <w:r>
+        <w:br w:type="page"/>
+      </w:r>
+    </w:p>
+    <w:p>
+      <w:pPr>
+        <w:ind w:firstLine="708"/>
+        <w:jc w:val="both"/>
+      </w:pPr>
+      <w:r>
+        <w:lastRenderedPageBreak/>
+        <w:t>Il pourra aussi avoir accès aux matc</w:t>
+      </w:r>
+      <w:r>
+        <w:t>hs en détails (f</w:t>
+      </w:r>
+      <w:r>
+        <w:t xml:space="preserve">euille de match) en cliquant sur ceux-ci dans la liste (cf. </w:t>
+      </w:r>
+      <w:r>
+        <w:t>Figure 2</w:t>
+      </w:r>
+      <w:r>
+        <w:t>7</w:t>
+      </w:r>
+      <w:r>
+        <w:t>).</w:t>
+      </w:r>
+    </w:p>
+    <w:p>
+      <w:pPr>
+        <w:keepNext/>
+        <w:jc w:val="center"/>
+      </w:pPr>
+      <w:r>
+        <w:rPr>
+          <w:noProof/>
+          <w:lang w:eastAsia="fr-FR"/>
+        </w:rPr>
+        <w:drawing>
+          <wp:inline distT="0" distB="0" distL="0" distR="0" wp14:anchorId="1439F8BF" wp14:editId="11091FA8">
+            <wp:extent cx="5760720" cy="4409440"/>
+            <wp:effectExtent l="0" t="0" r="0" b="0"/>
+            <wp:docPr id="12" name="Image 12"/>
+            <wp:cNvGraphicFramePr>
+              <a:graphicFrameLocks xmlns:a="http://schemas.openxmlformats.org/drawingml/2006/main" noChangeAspect="1"/>
+            </wp:cNvGraphicFramePr>
+            <a:graphic xmlns:a="http://schemas.openxmlformats.org/drawingml/2006/main">
+              <a:graphicData uri="http://schemas.openxmlformats.org/drawingml/2006/picture">
+                <pic:pic xmlns:pic="http://schemas.openxmlformats.org/drawingml/2006/picture">
+                  <pic:nvPicPr>
+                    <pic:cNvPr id="1" name=""/>
+                    <pic:cNvPicPr/>
+                  </pic:nvPicPr>
+                  <pic:blipFill>
+                    <a:blip r:embed="rId34"/>
+                    <a:stretch>
+                      <a:fillRect/>
+                    </a:stretch>
+                  </pic:blipFill>
+                  <pic:spPr>
+                    <a:xfrm>
+                      <a:off x="0" y="0"/>
                       <a:ext cx="5760720" cy="4409440"/>
                     </a:xfrm>
                     <a:prstGeom prst="rect">
@@ -4379,27 +4289,14 @@
       <w:r>
         <w:t xml:space="preserve">Figure </w:t>
       </w:r>
-      <w:r>
-        <w:fldChar w:fldCharType="begin"/>
-      </w:r>
-      <w:r>
-        <w:instrText xml:space="preserve"> SEQ Figure \* ARABIC </w:instrText>
-      </w:r>
-      <w:r>
-        <w:fldChar w:fldCharType="separate"/>
-      </w:r>
-      <w:r>
-        <w:rPr>
-          <w:noProof/>
-        </w:rPr>
-        <w:t>26</w:t>
-      </w:r>
-      <w:r>
-        <w:rPr>
-          <w:noProof/>
-        </w:rPr>
-        <w:fldChar w:fldCharType="end"/>
-      </w:r>
+      <w:fldSimple w:instr=" SEQ Figure \* ARABIC ">
+        <w:r>
+          <w:rPr>
+            <w:noProof/>
+          </w:rPr>
+          <w:t>27</w:t>
+        </w:r>
+      </w:fldSimple>
     </w:p>
     <w:p>
       <w:pPr>
@@ -4420,7 +4317,7 @@
       <w:pPr>
         <w:pStyle w:val="Titre3"/>
       </w:pPr>
-      <w:bookmarkStart w:id="12" w:name="_Toc484523700"/>
+      <w:bookmarkStart w:id="12" w:name="_Toc484598468"/>
       <w:r>
         <w:lastRenderedPageBreak/>
         <w:t>Consultations des résultats par équipes</w:t>
@@ -4460,7 +4357,7 @@
         <w:t xml:space="preserve"> (cf. F</w:t>
       </w:r>
       <w:r>
-        <w:t>igure 27</w:t>
+        <w:t>igure 28</w:t>
       </w:r>
       <w:r>
         <w:t>).</w:t>
@@ -4469,9 +4366,133 @@
         <w:t xml:space="preserve"> </w:t>
       </w:r>
     </w:p>
+    <w:p>
+      <w:pPr>
+        <w:keepNext/>
+        <w:jc w:val="center"/>
+      </w:pPr>
+      <w:r>
+        <w:rPr>
+          <w:noProof/>
+          <w:lang w:eastAsia="fr-FR"/>
+        </w:rPr>
+        <w:drawing>
+          <wp:inline distT="0" distB="0" distL="0" distR="0" wp14:anchorId="5752BB86" wp14:editId="370A8AA1">
+            <wp:extent cx="5760720" cy="2825115"/>
+            <wp:effectExtent l="0" t="0" r="0" b="0"/>
+            <wp:docPr id="32" name="Image 32"/>
+            <wp:cNvGraphicFramePr>
+              <a:graphicFrameLocks xmlns:a="http://schemas.openxmlformats.org/drawingml/2006/main" noChangeAspect="1"/>
+            </wp:cNvGraphicFramePr>
+            <a:graphic xmlns:a="http://schemas.openxmlformats.org/drawingml/2006/main">
+              <a:graphicData uri="http://schemas.openxmlformats.org/drawingml/2006/picture">
+                <pic:pic xmlns:pic="http://schemas.openxmlformats.org/drawingml/2006/picture">
+                  <pic:nvPicPr>
+                    <pic:cNvPr id="1" name=""/>
+                    <pic:cNvPicPr/>
+                  </pic:nvPicPr>
+                  <pic:blipFill>
+                    <a:blip r:embed="rId35"/>
+                    <a:stretch>
+                      <a:fillRect/>
+                    </a:stretch>
+                  </pic:blipFill>
+                  <pic:spPr>
+                    <a:xfrm>
+                      <a:off x="0" y="0"/>
+                      <a:ext cx="5760720" cy="2825115"/>
+                    </a:xfrm>
+                    <a:prstGeom prst="rect">
+                      <a:avLst/>
+                    </a:prstGeom>
+                  </pic:spPr>
+                </pic:pic>
+              </a:graphicData>
+            </a:graphic>
+          </wp:inline>
+        </w:drawing>
+      </w:r>
+    </w:p>
+    <w:p>
+      <w:pPr>
+        <w:pStyle w:val="Lgende"/>
+        <w:jc w:val="center"/>
+      </w:pPr>
+      <w:r>
+        <w:t xml:space="preserve">Figure </w:t>
+      </w:r>
+      <w:fldSimple w:instr=" SEQ Figure \* ARABIC ">
+        <w:r>
+          <w:rPr>
+            <w:noProof/>
+          </w:rPr>
+          <w:t>28</w:t>
+        </w:r>
+      </w:fldSimple>
+    </w:p>
+    <w:p>
+      <w:r>
+        <w:tab/>
+        <w:t>Pour le classement des poules, nous avons repris, en cas d’égalité de points le règlement de la fédération à savoir :</w:t>
+      </w:r>
+    </w:p>
+    <w:p>
+      <w:pPr>
+        <w:pStyle w:val="Paragraphedeliste"/>
+        <w:numPr>
+          <w:ilvl w:val="0"/>
+          <w:numId w:val="2"/>
+        </w:numPr>
+      </w:pPr>
+      <w:r>
+        <w:t>Goal-average particulier</w:t>
+      </w:r>
+      <w:r>
+        <w:t xml:space="preserve"> (résultat entre les deux équipes)</w:t>
+      </w:r>
+    </w:p>
+    <w:p>
+      <w:pPr>
+        <w:pStyle w:val="Paragraphedeliste"/>
+        <w:numPr>
+          <w:ilvl w:val="0"/>
+          <w:numId w:val="2"/>
+        </w:numPr>
+      </w:pPr>
+      <w:r>
+        <w:t>Différence de buts</w:t>
+      </w:r>
+      <w:r>
+        <w:t xml:space="preserve"> (« DB » sur le classement)</w:t>
+      </w:r>
+    </w:p>
+    <w:p>
+      <w:pPr>
+        <w:pStyle w:val="Paragraphedeliste"/>
+        <w:numPr>
+          <w:ilvl w:val="0"/>
+          <w:numId w:val="2"/>
+        </w:numPr>
+      </w:pPr>
+      <w:r>
+        <w:t>Meilleure attaque</w:t>
+      </w:r>
+    </w:p>
+    <w:p>
+      <w:pPr>
+        <w:pStyle w:val="Paragraphedeliste"/>
+        <w:numPr>
+          <w:ilvl w:val="0"/>
+          <w:numId w:val="2"/>
+        </w:numPr>
+      </w:pPr>
+      <w:r>
+        <w:t>Meilleure défense</w:t>
+      </w:r>
+    </w:p>
     <w:sectPr>
-      <w:headerReference w:type="default" r:id="rId34"/>
-      <w:footerReference w:type="default" r:id="rId35"/>
+      <w:headerReference w:type="default" r:id="rId36"/>
+      <w:footerReference w:type="default" r:id="rId37"/>
       <w:pgSz w:w="11906" w:h="16838"/>
       <w:pgMar w:top="1417" w:right="1417" w:bottom="1417" w:left="1417" w:header="708" w:footer="708" w:gutter="0"/>
       <w:cols w:space="708"/>
@@ -4537,7 +4558,35 @@
           <w:rPr>
             <w:lang w:val="en-US"/>
           </w:rPr>
-          <w:t>LAYDIER Vahic, TABARD Thomas, THEVENIN Joanny, GABOLDE Pablo</w:t>
+          <w:t xml:space="preserve">LAYDIER </w:t>
+        </w:r>
+        <w:proofErr w:type="spellStart"/>
+        <w:r>
+          <w:rPr>
+            <w:lang w:val="en-US"/>
+          </w:rPr>
+          <w:t>Vahic</w:t>
+        </w:r>
+        <w:proofErr w:type="spellEnd"/>
+        <w:r>
+          <w:rPr>
+            <w:lang w:val="en-US"/>
+          </w:rPr>
+          <w:t xml:space="preserve">, TABARD Thomas, THEVENIN </w:t>
+        </w:r>
+        <w:proofErr w:type="spellStart"/>
+        <w:r>
+          <w:rPr>
+            <w:lang w:val="en-US"/>
+          </w:rPr>
+          <w:t>Joanny</w:t>
+        </w:r>
+        <w:proofErr w:type="spellEnd"/>
+        <w:r>
+          <w:rPr>
+            <w:lang w:val="en-US"/>
+          </w:rPr>
+          <w:t>, GABOLDE Pablo</w:t>
         </w:r>
         <w:r>
           <w:rPr>
@@ -4562,7 +4611,7 @@
             <w:noProof/>
             <w:lang w:val="en-US"/>
           </w:rPr>
-          <w:t>13</w:t>
+          <w:t>15</w:t>
         </w:r>
         <w:r>
           <w:rPr>
@@ -4646,9 +4695,9 @@
 <file path=word/numbering.xml><?xml version="1.0" encoding="utf-8"?>
 <w:numbering xmlns:wpc="http://schemas.microsoft.com/office/word/2010/wordprocessingCanvas" xmlns:mc="http://schemas.openxmlformats.org/markup-compatibility/2006" xmlns:o="urn:schemas-microsoft-com:office:office" xmlns:r="http://schemas.openxmlformats.org/officeDocument/2006/relationships" xmlns:m="http://schemas.openxmlformats.org/officeDocument/2006/math" xmlns:v="urn:schemas-microsoft-com:vml" xmlns:wp14="http://schemas.microsoft.com/office/word/2010/wordprocessingDrawing" xmlns:wp="http://schemas.openxmlformats.org/drawingml/2006/wordprocessingDrawing" xmlns:w10="urn:schemas-microsoft-com:office:word" xmlns:w="http://schemas.openxmlformats.org/wordprocessingml/2006/main" xmlns:w14="http://schemas.microsoft.com/office/word/2010/wordml" xmlns:w15="http://schemas.microsoft.com/office/word/2012/wordml" xmlns:wpg="http://schemas.microsoft.com/office/word/2010/wordprocessingGroup" xmlns:wpi="http://schemas.microsoft.com/office/word/2010/wordprocessingInk" xmlns:wne="http://schemas.microsoft.com/office/word/2006/wordml" xmlns:wps="http://schemas.microsoft.com/office/word/2010/wordprocessingShape" mc:Ignorable="w14 w15 wp14">
   <w:abstractNum w:abstractNumId="0" w15:restartNumberingAfterBreak="0">
-    <w:nsid w:val="51F56AA8"/>
+    <w:nsid w:val="1B5540A8"/>
     <w:multiLevelType w:val="hybridMultilevel"/>
-    <w:tmpl w:val="0B6C7728"/>
+    <w:tmpl w:val="6E3A0A90"/>
     <w:lvl w:ilvl="0" w:tplc="040C0001">
       <w:start w:val="1"/>
       <w:numFmt w:val="bullet"/>
@@ -4758,7 +4807,123 @@
       </w:rPr>
     </w:lvl>
   </w:abstractNum>
+  <w:abstractNum w:abstractNumId="1" w15:restartNumberingAfterBreak="0">
+    <w:nsid w:val="51F56AA8"/>
+    <w:multiLevelType w:val="hybridMultilevel"/>
+    <w:tmpl w:val="0B6C7728"/>
+    <w:lvl w:ilvl="0" w:tplc="040C0001">
+      <w:start w:val="1"/>
+      <w:numFmt w:val="bullet"/>
+      <w:lvlText w:val=""/>
+      <w:lvlJc w:val="left"/>
+      <w:pPr>
+        <w:ind w:left="720" w:hanging="360"/>
+      </w:pPr>
+      <w:rPr>
+        <w:rFonts w:ascii="Symbol" w:hAnsi="Symbol" w:hint="default"/>
+      </w:rPr>
+    </w:lvl>
+    <w:lvl w:ilvl="1" w:tplc="040C0003" w:tentative="1">
+      <w:start w:val="1"/>
+      <w:numFmt w:val="bullet"/>
+      <w:lvlText w:val="o"/>
+      <w:lvlJc w:val="left"/>
+      <w:pPr>
+        <w:ind w:left="1440" w:hanging="360"/>
+      </w:pPr>
+      <w:rPr>
+        <w:rFonts w:ascii="Courier New" w:hAnsi="Courier New" w:cs="Courier New" w:hint="default"/>
+      </w:rPr>
+    </w:lvl>
+    <w:lvl w:ilvl="2" w:tplc="040C0005" w:tentative="1">
+      <w:start w:val="1"/>
+      <w:numFmt w:val="bullet"/>
+      <w:lvlText w:val=""/>
+      <w:lvlJc w:val="left"/>
+      <w:pPr>
+        <w:ind w:left="2160" w:hanging="360"/>
+      </w:pPr>
+      <w:rPr>
+        <w:rFonts w:ascii="Wingdings" w:hAnsi="Wingdings" w:hint="default"/>
+      </w:rPr>
+    </w:lvl>
+    <w:lvl w:ilvl="3" w:tplc="040C0001" w:tentative="1">
+      <w:start w:val="1"/>
+      <w:numFmt w:val="bullet"/>
+      <w:lvlText w:val=""/>
+      <w:lvlJc w:val="left"/>
+      <w:pPr>
+        <w:ind w:left="2880" w:hanging="360"/>
+      </w:pPr>
+      <w:rPr>
+        <w:rFonts w:ascii="Symbol" w:hAnsi="Symbol" w:hint="default"/>
+      </w:rPr>
+    </w:lvl>
+    <w:lvl w:ilvl="4" w:tplc="040C0003" w:tentative="1">
+      <w:start w:val="1"/>
+      <w:numFmt w:val="bullet"/>
+      <w:lvlText w:val="o"/>
+      <w:lvlJc w:val="left"/>
+      <w:pPr>
+        <w:ind w:left="3600" w:hanging="360"/>
+      </w:pPr>
+      <w:rPr>
+        <w:rFonts w:ascii="Courier New" w:hAnsi="Courier New" w:cs="Courier New" w:hint="default"/>
+      </w:rPr>
+    </w:lvl>
+    <w:lvl w:ilvl="5" w:tplc="040C0005" w:tentative="1">
+      <w:start w:val="1"/>
+      <w:numFmt w:val="bullet"/>
+      <w:lvlText w:val=""/>
+      <w:lvlJc w:val="left"/>
+      <w:pPr>
+        <w:ind w:left="4320" w:hanging="360"/>
+      </w:pPr>
+      <w:rPr>
+        <w:rFonts w:ascii="Wingdings" w:hAnsi="Wingdings" w:hint="default"/>
+      </w:rPr>
+    </w:lvl>
+    <w:lvl w:ilvl="6" w:tplc="040C0001" w:tentative="1">
+      <w:start w:val="1"/>
+      <w:numFmt w:val="bullet"/>
+      <w:lvlText w:val=""/>
+      <w:lvlJc w:val="left"/>
+      <w:pPr>
+        <w:ind w:left="5040" w:hanging="360"/>
+      </w:pPr>
+      <w:rPr>
+        <w:rFonts w:ascii="Symbol" w:hAnsi="Symbol" w:hint="default"/>
+      </w:rPr>
+    </w:lvl>
+    <w:lvl w:ilvl="7" w:tplc="040C0003" w:tentative="1">
+      <w:start w:val="1"/>
+      <w:numFmt w:val="bullet"/>
+      <w:lvlText w:val="o"/>
+      <w:lvlJc w:val="left"/>
+      <w:pPr>
+        <w:ind w:left="5760" w:hanging="360"/>
+      </w:pPr>
+      <w:rPr>
+        <w:rFonts w:ascii="Courier New" w:hAnsi="Courier New" w:cs="Courier New" w:hint="default"/>
+      </w:rPr>
+    </w:lvl>
+    <w:lvl w:ilvl="8" w:tplc="040C0005" w:tentative="1">
+      <w:start w:val="1"/>
+      <w:numFmt w:val="bullet"/>
+      <w:lvlText w:val=""/>
+      <w:lvlJc w:val="left"/>
+      <w:pPr>
+        <w:ind w:left="6480" w:hanging="360"/>
+      </w:pPr>
+      <w:rPr>
+        <w:rFonts w:ascii="Wingdings" w:hAnsi="Wingdings" w:hint="default"/>
+      </w:rPr>
+    </w:lvl>
+  </w:abstractNum>
   <w:num w:numId="1">
+    <w:abstractNumId w:val="1"/>
+  </w:num>
+  <w:num w:numId="2">
     <w:abstractNumId w:val="0"/>
   </w:num>
 </w:numbering>
@@ -5828,7 +5993,7 @@
 </file>
 
 <file path=customXml/itemProps1.xml><?xml version="1.0" encoding="utf-8"?>
-<ds:datastoreItem xmlns:ds="http://schemas.openxmlformats.org/officeDocument/2006/customXml" ds:itemID="{2F98E2ED-839D-4262-BBF1-C315AC4E3011}">
+<ds:datastoreItem xmlns:ds="http://schemas.openxmlformats.org/officeDocument/2006/customXml" ds:itemID="{B6DDEAA4-5E9C-4FAF-86DA-917BA3509AC5}">
   <ds:schemaRefs>
     <ds:schemaRef ds:uri="http://schemas.openxmlformats.org/officeDocument/2006/bibliography"/>
   </ds:schemaRefs>

</xml_diff>

<commit_message>
Fiche fonctionnalité manquante et version finale manuel d'utilisation
</commit_message>
<xml_diff>
--- a/Documents/manuel_utilisateur.docx
+++ b/Documents/manuel_utilisateur.docx
@@ -65,7 +65,7 @@
               </wp:anchor>
             </w:drawing>
           </mc:Choice>
-          <mc:Fallback xmlns:w16se="http://schemas.microsoft.com/office/word/2015/wordml/symex" xmlns:aink="http://schemas.microsoft.com/office/drawing/2016/ink" xmlns:cx8="http://schemas.microsoft.com/office/drawing/2016/5/14/chartex" xmlns:cx7="http://schemas.microsoft.com/office/drawing/2016/5/13/chartex" xmlns:cx6="http://schemas.microsoft.com/office/drawing/2016/5/12/chartex" xmlns:cx5="http://schemas.microsoft.com/office/drawing/2016/5/11/chartex" xmlns:cx4="http://schemas.microsoft.com/office/drawing/2016/5/10/chartex" xmlns:cx3="http://schemas.microsoft.com/office/drawing/2016/5/9/chartex" xmlns:cx2="http://schemas.microsoft.com/office/drawing/2015/10/21/chartex" xmlns:cx1="http://schemas.microsoft.com/office/drawing/2015/9/8/chartex" xmlns:cx="http://schemas.microsoft.com/office/drawing/2014/chartex">
+          <mc:Fallback xmlns:cx="http://schemas.microsoft.com/office/drawing/2014/chartex" xmlns:cx1="http://schemas.microsoft.com/office/drawing/2015/9/8/chartex" xmlns:cx2="http://schemas.microsoft.com/office/drawing/2015/10/21/chartex" xmlns:cx3="http://schemas.microsoft.com/office/drawing/2016/5/9/chartex" xmlns:cx4="http://schemas.microsoft.com/office/drawing/2016/5/10/chartex" xmlns:cx5="http://schemas.microsoft.com/office/drawing/2016/5/11/chartex" xmlns:cx6="http://schemas.microsoft.com/office/drawing/2016/5/12/chartex" xmlns:cx7="http://schemas.microsoft.com/office/drawing/2016/5/13/chartex" xmlns:cx8="http://schemas.microsoft.com/office/drawing/2016/5/14/chartex" xmlns:aink="http://schemas.microsoft.com/office/drawing/2016/ink" xmlns:w16se="http://schemas.microsoft.com/office/word/2015/wordml/symex">
             <w:pict>
               <v:line w14:anchorId="6D6087E0" id="Straight Connector 3" o:spid="_x0000_s1026" style="position:absolute;z-index:251659264;visibility:visible;mso-wrap-style:square;mso-wrap-distance-left:9pt;mso-wrap-distance-top:0;mso-wrap-distance-right:9pt;mso-wrap-distance-bottom:0;mso-position-horizontal:absolute;mso-position-horizontal-relative:text;mso-position-vertical:absolute;mso-position-vertical-relative:text" from="-.35pt,42.4pt" to="448.9pt,42.4pt" o:gfxdata="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" strokecolor="#4472c4 [3204]" strokeweight="1.5pt">
                 <v:stroke joinstyle="miter"/>
@@ -317,8 +317,6 @@
             </w:rPr>
             <w:t>Sommaire</w:t>
           </w:r>
-          <w:bookmarkStart w:id="2" w:name="_GoBack"/>
-          <w:bookmarkEnd w:id="2"/>
         </w:p>
         <w:p>
           <w:pPr>
@@ -1194,38 +1192,38 @@
         <w:pStyle w:val="Titre2"/>
         <w:jc w:val="both"/>
       </w:pPr>
-      <w:bookmarkStart w:id="3" w:name="_Toc484598459"/>
+      <w:bookmarkStart w:id="2" w:name="_Toc484598459"/>
       <w:r>
         <w:t>L’administrateur</w:t>
       </w:r>
+      <w:bookmarkEnd w:id="2"/>
+    </w:p>
+    <w:p>
+      <w:pPr>
+        <w:jc w:val="both"/>
+      </w:pPr>
+      <w:r>
+        <w:tab/>
+      </w:r>
+      <w:r>
+        <w:t>Comme pour la plupart des sites Web, l’administrateur est un utilisateur qui aura tous les droits, ou presque sur notre site. En effet, nous avons décidé de mettre en place, en plus du rôle admin, un rôle de s</w:t>
+      </w:r>
+      <w:r>
+        <w:t>uper-admin que nous détaillerons</w:t>
+      </w:r>
+      <w:r>
+        <w:t xml:space="preserve"> aussi dans ce paragraphe.</w:t>
+      </w:r>
+    </w:p>
+    <w:p>
+      <w:pPr>
+        <w:pStyle w:val="Titre3"/>
+      </w:pPr>
+      <w:bookmarkStart w:id="3" w:name="_Toc484598460"/>
+      <w:r>
+        <w:t>Connexion</w:t>
+      </w:r>
       <w:bookmarkEnd w:id="3"/>
-    </w:p>
-    <w:p>
-      <w:pPr>
-        <w:jc w:val="both"/>
-      </w:pPr>
-      <w:r>
-        <w:tab/>
-      </w:r>
-      <w:r>
-        <w:t>Comme pour la plupart des sites Web, l’administrateur est un utilisateur qui aura tous les droits, ou presque sur notre site. En effet, nous avons décidé de mettre en place, en plus du rôle admin, un rôle de s</w:t>
-      </w:r>
-      <w:r>
-        <w:t>uper-admin que nous détaillerons</w:t>
-      </w:r>
-      <w:r>
-        <w:t xml:space="preserve"> aussi dans ce paragraphe.</w:t>
-      </w:r>
-    </w:p>
-    <w:p>
-      <w:pPr>
-        <w:pStyle w:val="Titre3"/>
-      </w:pPr>
-      <w:bookmarkStart w:id="4" w:name="_Toc484598460"/>
-      <w:r>
-        <w:t>Connexion</w:t>
-      </w:r>
-      <w:bookmarkEnd w:id="4"/>
     </w:p>
     <w:p>
       <w:pPr>
@@ -1310,14 +1308,27 @@
       <w:r>
         <w:t xml:space="preserve">Figure </w:t>
       </w:r>
-      <w:fldSimple w:instr=" SEQ Figure \* ARABIC ">
-        <w:r>
-          <w:rPr>
-            <w:noProof/>
-          </w:rPr>
-          <w:t>1</w:t>
-        </w:r>
-      </w:fldSimple>
+      <w:r>
+        <w:fldChar w:fldCharType="begin"/>
+      </w:r>
+      <w:r>
+        <w:instrText xml:space="preserve"> SEQ Figure \* ARABIC </w:instrText>
+      </w:r>
+      <w:r>
+        <w:fldChar w:fldCharType="separate"/>
+      </w:r>
+      <w:r>
+        <w:rPr>
+          <w:noProof/>
+        </w:rPr>
+        <w:t>1</w:t>
+      </w:r>
+      <w:r>
+        <w:rPr>
+          <w:noProof/>
+        </w:rPr>
+        <w:fldChar w:fldCharType="end"/>
+      </w:r>
     </w:p>
     <w:p>
       <w:pPr>
@@ -1396,14 +1407,27 @@
       <w:r>
         <w:t xml:space="preserve">Figure </w:t>
       </w:r>
-      <w:fldSimple w:instr=" SEQ Figure \* ARABIC ">
-        <w:r>
-          <w:rPr>
-            <w:noProof/>
-          </w:rPr>
-          <w:t>2</w:t>
-        </w:r>
-      </w:fldSimple>
+      <w:r>
+        <w:fldChar w:fldCharType="begin"/>
+      </w:r>
+      <w:r>
+        <w:instrText xml:space="preserve"> SEQ Figure \* ARABIC </w:instrText>
+      </w:r>
+      <w:r>
+        <w:fldChar w:fldCharType="separate"/>
+      </w:r>
+      <w:r>
+        <w:rPr>
+          <w:noProof/>
+        </w:rPr>
+        <w:t>2</w:t>
+      </w:r>
+      <w:r>
+        <w:rPr>
+          <w:noProof/>
+        </w:rPr>
+        <w:fldChar w:fldCharType="end"/>
+      </w:r>
     </w:p>
     <w:p>
       <w:pPr>
@@ -1482,14 +1506,27 @@
       <w:r>
         <w:t xml:space="preserve">Figure </w:t>
       </w:r>
-      <w:fldSimple w:instr=" SEQ Figure \* ARABIC ">
-        <w:r>
-          <w:rPr>
-            <w:noProof/>
-          </w:rPr>
-          <w:t>3</w:t>
-        </w:r>
-      </w:fldSimple>
+      <w:r>
+        <w:fldChar w:fldCharType="begin"/>
+      </w:r>
+      <w:r>
+        <w:instrText xml:space="preserve"> SEQ Figure \* ARABIC </w:instrText>
+      </w:r>
+      <w:r>
+        <w:fldChar w:fldCharType="separate"/>
+      </w:r>
+      <w:r>
+        <w:rPr>
+          <w:noProof/>
+        </w:rPr>
+        <w:t>3</w:t>
+      </w:r>
+      <w:r>
+        <w:rPr>
+          <w:noProof/>
+        </w:rPr>
+        <w:fldChar w:fldCharType="end"/>
+      </w:r>
     </w:p>
     <w:p>
       <w:pPr>
@@ -1678,24 +1715,37 @@
       <w:r>
         <w:t xml:space="preserve">Figure </w:t>
       </w:r>
-      <w:fldSimple w:instr=" SEQ Figure \* ARABIC ">
-        <w:r>
-          <w:rPr>
-            <w:noProof/>
-          </w:rPr>
-          <w:t>4</w:t>
-        </w:r>
-      </w:fldSimple>
+      <w:r>
+        <w:fldChar w:fldCharType="begin"/>
+      </w:r>
+      <w:r>
+        <w:instrText xml:space="preserve"> SEQ Figure \* ARABIC </w:instrText>
+      </w:r>
+      <w:r>
+        <w:fldChar w:fldCharType="separate"/>
+      </w:r>
+      <w:r>
+        <w:rPr>
+          <w:noProof/>
+        </w:rPr>
+        <w:t>4</w:t>
+      </w:r>
+      <w:r>
+        <w:rPr>
+          <w:noProof/>
+        </w:rPr>
+        <w:fldChar w:fldCharType="end"/>
+      </w:r>
     </w:p>
     <w:p>
       <w:pPr>
         <w:pStyle w:val="Titre3"/>
       </w:pPr>
-      <w:bookmarkStart w:id="5" w:name="_Toc484598461"/>
+      <w:bookmarkStart w:id="4" w:name="_Toc484598461"/>
       <w:r>
         <w:t>Création et gestion de tournoi</w:t>
       </w:r>
-      <w:bookmarkEnd w:id="5"/>
+      <w:bookmarkEnd w:id="4"/>
     </w:p>
     <w:p>
       <w:pPr>
@@ -1780,14 +1830,27 @@
       <w:r>
         <w:t xml:space="preserve">Figure </w:t>
       </w:r>
-      <w:fldSimple w:instr=" SEQ Figure \* ARABIC ">
-        <w:r>
-          <w:rPr>
-            <w:noProof/>
-          </w:rPr>
-          <w:t>5</w:t>
-        </w:r>
-      </w:fldSimple>
+      <w:r>
+        <w:fldChar w:fldCharType="begin"/>
+      </w:r>
+      <w:r>
+        <w:instrText xml:space="preserve"> SEQ Figure \* ARABIC </w:instrText>
+      </w:r>
+      <w:r>
+        <w:fldChar w:fldCharType="separate"/>
+      </w:r>
+      <w:r>
+        <w:rPr>
+          <w:noProof/>
+        </w:rPr>
+        <w:t>5</w:t>
+      </w:r>
+      <w:r>
+        <w:rPr>
+          <w:noProof/>
+        </w:rPr>
+        <w:fldChar w:fldCharType="end"/>
+      </w:r>
     </w:p>
     <w:p>
       <w:pPr>
@@ -1907,14 +1970,27 @@
       <w:r>
         <w:t xml:space="preserve">Figure </w:t>
       </w:r>
-      <w:fldSimple w:instr=" SEQ Figure \* ARABIC ">
-        <w:r>
-          <w:rPr>
-            <w:noProof/>
-          </w:rPr>
-          <w:t>6</w:t>
-        </w:r>
-      </w:fldSimple>
+      <w:r>
+        <w:fldChar w:fldCharType="begin"/>
+      </w:r>
+      <w:r>
+        <w:instrText xml:space="preserve"> SEQ Figure \* ARABIC </w:instrText>
+      </w:r>
+      <w:r>
+        <w:fldChar w:fldCharType="separate"/>
+      </w:r>
+      <w:r>
+        <w:rPr>
+          <w:noProof/>
+        </w:rPr>
+        <w:t>6</w:t>
+      </w:r>
+      <w:r>
+        <w:rPr>
+          <w:noProof/>
+        </w:rPr>
+        <w:fldChar w:fldCharType="end"/>
+      </w:r>
     </w:p>
     <w:p>
       <w:pPr>
@@ -2032,14 +2108,27 @@
       <w:r>
         <w:t xml:space="preserve">Figure </w:t>
       </w:r>
-      <w:fldSimple w:instr=" SEQ Figure \* ARABIC ">
-        <w:r>
-          <w:rPr>
-            <w:noProof/>
-          </w:rPr>
-          <w:t>7</w:t>
-        </w:r>
-      </w:fldSimple>
+      <w:r>
+        <w:fldChar w:fldCharType="begin"/>
+      </w:r>
+      <w:r>
+        <w:instrText xml:space="preserve"> SEQ Figure \* ARABIC </w:instrText>
+      </w:r>
+      <w:r>
+        <w:fldChar w:fldCharType="separate"/>
+      </w:r>
+      <w:r>
+        <w:rPr>
+          <w:noProof/>
+        </w:rPr>
+        <w:t>7</w:t>
+      </w:r>
+      <w:r>
+        <w:rPr>
+          <w:noProof/>
+        </w:rPr>
+        <w:fldChar w:fldCharType="end"/>
+      </w:r>
     </w:p>
     <w:p>
       <w:pPr>
@@ -2108,27 +2197,14 @@
       <w:r>
         <w:t xml:space="preserve">Figure </w:t>
       </w:r>
-      <w:r>
-        <w:fldChar w:fldCharType="begin"/>
-      </w:r>
-      <w:r>
-        <w:instrText xml:space="preserve"> SEQ Figure \* ARABIC </w:instrText>
-      </w:r>
-      <w:r>
-        <w:fldChar w:fldCharType="separate"/>
-      </w:r>
-      <w:r>
-        <w:rPr>
-          <w:noProof/>
-        </w:rPr>
-        <w:t>8</w:t>
-      </w:r>
-      <w:r>
-        <w:rPr>
-          <w:noProof/>
-        </w:rPr>
-        <w:fldChar w:fldCharType="end"/>
-      </w:r>
+      <w:fldSimple w:instr=" SEQ Figure \* ARABIC ">
+        <w:r>
+          <w:rPr>
+            <w:noProof/>
+          </w:rPr>
+          <w:t>8</w:t>
+        </w:r>
+      </w:fldSimple>
     </w:p>
     <w:p>
       <w:pPr>
@@ -2223,14 +2299,27 @@
       <w:r>
         <w:t xml:space="preserve">Figure </w:t>
       </w:r>
-      <w:fldSimple w:instr=" SEQ Figure \* ARABIC ">
-        <w:r>
-          <w:rPr>
-            <w:noProof/>
-          </w:rPr>
-          <w:t>9</w:t>
-        </w:r>
-      </w:fldSimple>
+      <w:r>
+        <w:fldChar w:fldCharType="begin"/>
+      </w:r>
+      <w:r>
+        <w:instrText xml:space="preserve"> SEQ Figure \* ARABIC </w:instrText>
+      </w:r>
+      <w:r>
+        <w:fldChar w:fldCharType="separate"/>
+      </w:r>
+      <w:r>
+        <w:rPr>
+          <w:noProof/>
+        </w:rPr>
+        <w:t>9</w:t>
+      </w:r>
+      <w:r>
+        <w:rPr>
+          <w:noProof/>
+        </w:rPr>
+        <w:fldChar w:fldCharType="end"/>
+      </w:r>
     </w:p>
     <w:p>
       <w:pPr>
@@ -2318,14 +2407,27 @@
       <w:r>
         <w:t xml:space="preserve">Figure </w:t>
       </w:r>
-      <w:fldSimple w:instr=" SEQ Figure \* ARABIC ">
-        <w:r>
-          <w:rPr>
-            <w:noProof/>
-          </w:rPr>
-          <w:t>10</w:t>
-        </w:r>
-      </w:fldSimple>
+      <w:r>
+        <w:fldChar w:fldCharType="begin"/>
+      </w:r>
+      <w:r>
+        <w:instrText xml:space="preserve"> SEQ Figure \* ARABIC </w:instrText>
+      </w:r>
+      <w:r>
+        <w:fldChar w:fldCharType="separate"/>
+      </w:r>
+      <w:r>
+        <w:rPr>
+          <w:noProof/>
+        </w:rPr>
+        <w:t>10</w:t>
+      </w:r>
+      <w:r>
+        <w:rPr>
+          <w:noProof/>
+        </w:rPr>
+        <w:fldChar w:fldCharType="end"/>
+      </w:r>
     </w:p>
     <w:p>
       <w:pPr>
@@ -2410,14 +2512,27 @@
       <w:r>
         <w:t xml:space="preserve">Figure </w:t>
       </w:r>
-      <w:fldSimple w:instr=" SEQ Figure \* ARABIC ">
-        <w:r>
-          <w:rPr>
-            <w:noProof/>
-          </w:rPr>
-          <w:t>11</w:t>
-        </w:r>
-      </w:fldSimple>
+      <w:r>
+        <w:fldChar w:fldCharType="begin"/>
+      </w:r>
+      <w:r>
+        <w:instrText xml:space="preserve"> SEQ Figure \* ARABIC </w:instrText>
+      </w:r>
+      <w:r>
+        <w:fldChar w:fldCharType="separate"/>
+      </w:r>
+      <w:r>
+        <w:rPr>
+          <w:noProof/>
+        </w:rPr>
+        <w:t>11</w:t>
+      </w:r>
+      <w:r>
+        <w:rPr>
+          <w:noProof/>
+        </w:rPr>
+        <w:fldChar w:fldCharType="end"/>
+      </w:r>
     </w:p>
     <w:p>
       <w:r>
@@ -2509,20 +2624,33 @@
       <w:r>
         <w:t xml:space="preserve">Figure </w:t>
       </w:r>
-      <w:fldSimple w:instr=" SEQ Figure \* ARABIC ">
-        <w:r>
-          <w:rPr>
-            <w:noProof/>
-          </w:rPr>
-          <w:t>12</w:t>
-        </w:r>
-      </w:fldSimple>
+      <w:r>
+        <w:fldChar w:fldCharType="begin"/>
+      </w:r>
+      <w:r>
+        <w:instrText xml:space="preserve"> SEQ Figure \* ARABIC </w:instrText>
+      </w:r>
+      <w:r>
+        <w:fldChar w:fldCharType="separate"/>
+      </w:r>
+      <w:r>
+        <w:rPr>
+          <w:noProof/>
+        </w:rPr>
+        <w:t>12</w:t>
+      </w:r>
+      <w:r>
+        <w:rPr>
+          <w:noProof/>
+        </w:rPr>
+        <w:fldChar w:fldCharType="end"/>
+      </w:r>
     </w:p>
     <w:p>
       <w:pPr>
         <w:pStyle w:val="Titre3"/>
       </w:pPr>
-      <w:bookmarkStart w:id="6" w:name="_Toc484598462"/>
+      <w:bookmarkStart w:id="5" w:name="_Toc484598462"/>
       <w:r>
         <w:t>Gesti</w:t>
       </w:r>
@@ -2532,7 +2660,7 @@
       <w:r>
         <w:t>s</w:t>
       </w:r>
-      <w:bookmarkEnd w:id="6"/>
+      <w:bookmarkEnd w:id="5"/>
     </w:p>
     <w:p>
       <w:pPr>
@@ -2634,14 +2762,27 @@
       <w:r>
         <w:t xml:space="preserve">Figure </w:t>
       </w:r>
-      <w:fldSimple w:instr=" SEQ Figure \* ARABIC ">
-        <w:r>
-          <w:rPr>
-            <w:noProof/>
-          </w:rPr>
-          <w:t>13</w:t>
-        </w:r>
-      </w:fldSimple>
+      <w:r>
+        <w:fldChar w:fldCharType="begin"/>
+      </w:r>
+      <w:r>
+        <w:instrText xml:space="preserve"> SEQ Figure \* ARABIC </w:instrText>
+      </w:r>
+      <w:r>
+        <w:fldChar w:fldCharType="separate"/>
+      </w:r>
+      <w:r>
+        <w:rPr>
+          <w:noProof/>
+        </w:rPr>
+        <w:t>13</w:t>
+      </w:r>
+      <w:r>
+        <w:rPr>
+          <w:noProof/>
+        </w:rPr>
+        <w:fldChar w:fldCharType="end"/>
+      </w:r>
     </w:p>
     <w:p>
       <w:r>
@@ -2741,14 +2882,27 @@
       <w:r>
         <w:t xml:space="preserve">Figure </w:t>
       </w:r>
-      <w:fldSimple w:instr=" SEQ Figure \* ARABIC ">
-        <w:r>
-          <w:rPr>
-            <w:noProof/>
-          </w:rPr>
-          <w:t>14</w:t>
-        </w:r>
-      </w:fldSimple>
+      <w:r>
+        <w:fldChar w:fldCharType="begin"/>
+      </w:r>
+      <w:r>
+        <w:instrText xml:space="preserve"> SEQ Figure \* ARABIC </w:instrText>
+      </w:r>
+      <w:r>
+        <w:fldChar w:fldCharType="separate"/>
+      </w:r>
+      <w:r>
+        <w:rPr>
+          <w:noProof/>
+        </w:rPr>
+        <w:t>14</w:t>
+      </w:r>
+      <w:r>
+        <w:rPr>
+          <w:noProof/>
+        </w:rPr>
+        <w:fldChar w:fldCharType="end"/>
+      </w:r>
     </w:p>
     <w:p>
       <w:pPr>
@@ -2832,14 +2986,30 @@
       <w:r>
         <w:t xml:space="preserve">Figure </w:t>
       </w:r>
-      <w:fldSimple w:instr=" SEQ Figure \* ARABIC ">
-        <w:r>
-          <w:rPr>
-            <w:noProof/>
-          </w:rPr>
-          <w:t>15</w:t>
-        </w:r>
-      </w:fldSimple>
+      <w:r>
+        <w:fldChar w:fldCharType="begin"/>
+      </w:r>
+      <w:r>
+        <w:instrText xml:space="preserve"> SEQ Figure \* AR</w:instrText>
+      </w:r>
+      <w:r>
+        <w:instrText xml:space="preserve">ABIC </w:instrText>
+      </w:r>
+      <w:r>
+        <w:fldChar w:fldCharType="separate"/>
+      </w:r>
+      <w:r>
+        <w:rPr>
+          <w:noProof/>
+        </w:rPr>
+        <w:t>15</w:t>
+      </w:r>
+      <w:r>
+        <w:rPr>
+          <w:noProof/>
+        </w:rPr>
+        <w:fldChar w:fldCharType="end"/>
+      </w:r>
     </w:p>
     <w:p>
       <w:pPr>
@@ -2936,14 +3106,27 @@
       <w:r>
         <w:t xml:space="preserve">Figure </w:t>
       </w:r>
-      <w:fldSimple w:instr=" SEQ Figure \* ARABIC ">
-        <w:r>
-          <w:rPr>
-            <w:noProof/>
-          </w:rPr>
-          <w:t>16</w:t>
-        </w:r>
-      </w:fldSimple>
+      <w:r>
+        <w:fldChar w:fldCharType="begin"/>
+      </w:r>
+      <w:r>
+        <w:instrText xml:space="preserve"> SEQ Figure \* ARABIC </w:instrText>
+      </w:r>
+      <w:r>
+        <w:fldChar w:fldCharType="separate"/>
+      </w:r>
+      <w:r>
+        <w:rPr>
+          <w:noProof/>
+        </w:rPr>
+        <w:t>16</w:t>
+      </w:r>
+      <w:r>
+        <w:rPr>
+          <w:noProof/>
+        </w:rPr>
+        <w:fldChar w:fldCharType="end"/>
+      </w:r>
     </w:p>
     <w:p>
       <w:pPr>
@@ -3057,14 +3240,27 @@
       <w:r>
         <w:t xml:space="preserve">Figure </w:t>
       </w:r>
-      <w:fldSimple w:instr=" SEQ Figure \* ARABIC ">
-        <w:r>
-          <w:rPr>
-            <w:noProof/>
-          </w:rPr>
-          <w:t>17</w:t>
-        </w:r>
-      </w:fldSimple>
+      <w:r>
+        <w:fldChar w:fldCharType="begin"/>
+      </w:r>
+      <w:r>
+        <w:instrText xml:space="preserve"> SEQ Figure \* ARABIC </w:instrText>
+      </w:r>
+      <w:r>
+        <w:fldChar w:fldCharType="separate"/>
+      </w:r>
+      <w:r>
+        <w:rPr>
+          <w:noProof/>
+        </w:rPr>
+        <w:t>17</w:t>
+      </w:r>
+      <w:r>
+        <w:rPr>
+          <w:noProof/>
+        </w:rPr>
+        <w:fldChar w:fldCharType="end"/>
+      </w:r>
     </w:p>
     <w:p>
       <w:pPr>
@@ -3142,14 +3338,27 @@
       <w:r>
         <w:t xml:space="preserve">Figure </w:t>
       </w:r>
-      <w:fldSimple w:instr=" SEQ Figure \* ARABIC ">
-        <w:r>
-          <w:rPr>
-            <w:noProof/>
-          </w:rPr>
-          <w:t>18</w:t>
-        </w:r>
-      </w:fldSimple>
+      <w:r>
+        <w:fldChar w:fldCharType="begin"/>
+      </w:r>
+      <w:r>
+        <w:instrText xml:space="preserve"> SEQ Figure \* ARABIC </w:instrText>
+      </w:r>
+      <w:r>
+        <w:fldChar w:fldCharType="separate"/>
+      </w:r>
+      <w:r>
+        <w:rPr>
+          <w:noProof/>
+        </w:rPr>
+        <w:t>18</w:t>
+      </w:r>
+      <w:r>
+        <w:rPr>
+          <w:noProof/>
+        </w:rPr>
+        <w:fldChar w:fldCharType="end"/>
+      </w:r>
     </w:p>
     <w:p>
       <w:pPr>
@@ -3240,32 +3449,33 @@
       <w:r>
         <w:t xml:space="preserve">Figure </w:t>
       </w:r>
-      <w:r>
-        <w:fldChar w:fldCharType="begin"/>
-      </w:r>
-      <w:r>
-        <w:instrText xml:space="preserve"> SEQ Figure \* ARABIC </w:instrText>
-      </w:r>
-      <w:r>
-        <w:fldChar w:fldCharType="separate"/>
-      </w:r>
-      <w:r>
-        <w:rPr>
-          <w:noProof/>
-        </w:rPr>
-        <w:t>19</w:t>
-      </w:r>
-      <w:r>
-        <w:rPr>
-          <w:noProof/>
-        </w:rPr>
-        <w:fldChar w:fldCharType="end"/>
-      </w:r>
+      <w:fldSimple w:instr=" SEQ Figure \* ARABIC ">
+        <w:r>
+          <w:rPr>
+            <w:noProof/>
+          </w:rPr>
+          <w:t>19</w:t>
+        </w:r>
+      </w:fldSimple>
     </w:p>
     <w:p>
       <w:pPr>
         <w:jc w:val="both"/>
       </w:pPr>
+    </w:p>
+    <w:p>
+      <w:pPr>
+        <w:ind w:firstLine="708"/>
+        <w:jc w:val="both"/>
+      </w:pPr>
+      <w:r>
+        <w:t>La procédure est la même jusqu’à la finale après laquelle le site affiche le nom du gagnant du tournoi avec le nom du tournoi en fonction du résultat du match</w:t>
+      </w:r>
+      <w:bookmarkStart w:id="6" w:name="_GoBack"/>
+      <w:bookmarkEnd w:id="6"/>
+      <w:r>
+        <w:t>.</w:t>
+      </w:r>
     </w:p>
     <w:p>
       <w:pPr>
@@ -3358,14 +3568,27 @@
       <w:r>
         <w:t xml:space="preserve">Figure </w:t>
       </w:r>
-      <w:fldSimple w:instr=" SEQ Figure \* ARABIC ">
-        <w:r>
-          <w:rPr>
-            <w:noProof/>
-          </w:rPr>
-          <w:t>20</w:t>
-        </w:r>
-      </w:fldSimple>
+      <w:r>
+        <w:fldChar w:fldCharType="begin"/>
+      </w:r>
+      <w:r>
+        <w:instrText xml:space="preserve"> SEQ Figure \* ARABIC </w:instrText>
+      </w:r>
+      <w:r>
+        <w:fldChar w:fldCharType="separate"/>
+      </w:r>
+      <w:r>
+        <w:rPr>
+          <w:noProof/>
+        </w:rPr>
+        <w:t>20</w:t>
+      </w:r>
+      <w:r>
+        <w:rPr>
+          <w:noProof/>
+        </w:rPr>
+        <w:fldChar w:fldCharType="end"/>
+      </w:r>
     </w:p>
     <w:p>
       <w:pPr>
@@ -3456,14 +3679,27 @@
       <w:r>
         <w:t xml:space="preserve">Figure </w:t>
       </w:r>
-      <w:fldSimple w:instr=" SEQ Figure \* ARABIC ">
-        <w:r>
-          <w:rPr>
-            <w:noProof/>
-          </w:rPr>
-          <w:t>21</w:t>
-        </w:r>
-      </w:fldSimple>
+      <w:r>
+        <w:fldChar w:fldCharType="begin"/>
+      </w:r>
+      <w:r>
+        <w:instrText xml:space="preserve"> SEQ Figure \* ARABIC </w:instrText>
+      </w:r>
+      <w:r>
+        <w:fldChar w:fldCharType="separate"/>
+      </w:r>
+      <w:r>
+        <w:rPr>
+          <w:noProof/>
+        </w:rPr>
+        <w:t>21</w:t>
+      </w:r>
+      <w:r>
+        <w:rPr>
+          <w:noProof/>
+        </w:rPr>
+        <w:fldChar w:fldCharType="end"/>
+      </w:r>
     </w:p>
     <w:p>
       <w:pPr>
@@ -3630,14 +3866,27 @@
       <w:r>
         <w:t xml:space="preserve">Figure </w:t>
       </w:r>
-      <w:fldSimple w:instr=" SEQ Figure \* ARABIC ">
-        <w:r>
-          <w:rPr>
-            <w:noProof/>
-          </w:rPr>
-          <w:t>22</w:t>
-        </w:r>
-      </w:fldSimple>
+      <w:r>
+        <w:fldChar w:fldCharType="begin"/>
+      </w:r>
+      <w:r>
+        <w:instrText xml:space="preserve"> SEQ Figure \* ARABIC </w:instrText>
+      </w:r>
+      <w:r>
+        <w:fldChar w:fldCharType="separate"/>
+      </w:r>
+      <w:r>
+        <w:rPr>
+          <w:noProof/>
+        </w:rPr>
+        <w:t>22</w:t>
+      </w:r>
+      <w:r>
+        <w:rPr>
+          <w:noProof/>
+        </w:rPr>
+        <w:fldChar w:fldCharType="end"/>
+      </w:r>
     </w:p>
     <w:p>
       <w:pPr>
@@ -3729,14 +3978,27 @@
       <w:r>
         <w:t xml:space="preserve">Figure </w:t>
       </w:r>
-      <w:fldSimple w:instr=" SEQ Figure \* ARABIC ">
-        <w:r>
-          <w:rPr>
-            <w:noProof/>
-          </w:rPr>
-          <w:t>23</w:t>
-        </w:r>
-      </w:fldSimple>
+      <w:r>
+        <w:fldChar w:fldCharType="begin"/>
+      </w:r>
+      <w:r>
+        <w:instrText xml:space="preserve"> SEQ Figure \* ARABIC </w:instrText>
+      </w:r>
+      <w:r>
+        <w:fldChar w:fldCharType="separate"/>
+      </w:r>
+      <w:r>
+        <w:rPr>
+          <w:noProof/>
+        </w:rPr>
+        <w:t>23</w:t>
+      </w:r>
+      <w:r>
+        <w:rPr>
+          <w:noProof/>
+        </w:rPr>
+        <w:fldChar w:fldCharType="end"/>
+      </w:r>
     </w:p>
     <w:p>
       <w:pPr>
@@ -3838,27 +4100,14 @@
       <w:r>
         <w:t xml:space="preserve">Figure </w:t>
       </w:r>
-      <w:r>
-        <w:fldChar w:fldCharType="begin"/>
-      </w:r>
-      <w:r>
-        <w:instrText xml:space="preserve"> SEQ Figure \* ARABIC </w:instrText>
-      </w:r>
-      <w:r>
-        <w:fldChar w:fldCharType="separate"/>
-      </w:r>
-      <w:r>
-        <w:rPr>
-          <w:noProof/>
-        </w:rPr>
-        <w:t>24</w:t>
-      </w:r>
-      <w:r>
-        <w:rPr>
-          <w:noProof/>
-        </w:rPr>
-        <w:fldChar w:fldCharType="end"/>
-      </w:r>
+      <w:fldSimple w:instr=" SEQ Figure \* ARABIC ">
+        <w:r>
+          <w:rPr>
+            <w:noProof/>
+          </w:rPr>
+          <w:t>24</w:t>
+        </w:r>
+      </w:fldSimple>
     </w:p>
     <w:p>
       <w:r>
@@ -4021,27 +4270,14 @@
       <w:r>
         <w:t xml:space="preserve">Figure </w:t>
       </w:r>
-      <w:r>
-        <w:fldChar w:fldCharType="begin"/>
-      </w:r>
-      <w:r>
-        <w:instrText xml:space="preserve"> SEQ Figure \* ARABIC </w:instrText>
-      </w:r>
-      <w:r>
-        <w:fldChar w:fldCharType="separate"/>
-      </w:r>
-      <w:r>
-        <w:rPr>
-          <w:noProof/>
-        </w:rPr>
-        <w:t>25</w:t>
-      </w:r>
-      <w:r>
-        <w:rPr>
-          <w:noProof/>
-        </w:rPr>
-        <w:fldChar w:fldCharType="end"/>
-      </w:r>
+      <w:fldSimple w:instr=" SEQ Figure \* ARABIC ">
+        <w:r>
+          <w:rPr>
+            <w:noProof/>
+          </w:rPr>
+          <w:t>25</w:t>
+        </w:r>
+      </w:fldSimple>
     </w:p>
     <w:p>
       <w:pPr>
@@ -4187,14 +4423,30 @@
       <w:r>
         <w:t xml:space="preserve">Figure </w:t>
       </w:r>
-      <w:fldSimple w:instr=" SEQ Figure \* ARABIC ">
-        <w:r>
-          <w:rPr>
-            <w:noProof/>
-          </w:rPr>
-          <w:t>26</w:t>
-        </w:r>
-      </w:fldSimple>
+      <w:r>
+        <w:fldChar w:fldCharType="begin"/>
+      </w:r>
+      <w:r>
+        <w:instrText xml:space="preserve"> SEQ</w:instrText>
+      </w:r>
+      <w:r>
+        <w:instrText xml:space="preserve"> Figure \* ARABIC </w:instrText>
+      </w:r>
+      <w:r>
+        <w:fldChar w:fldCharType="separate"/>
+      </w:r>
+      <w:r>
+        <w:rPr>
+          <w:noProof/>
+        </w:rPr>
+        <w:t>26</w:t>
+      </w:r>
+      <w:r>
+        <w:rPr>
+          <w:noProof/>
+        </w:rPr>
+        <w:fldChar w:fldCharType="end"/>
+      </w:r>
     </w:p>
     <w:p>
       <w:pPr>
@@ -4289,14 +4541,27 @@
       <w:r>
         <w:t xml:space="preserve">Figure </w:t>
       </w:r>
-      <w:fldSimple w:instr=" SEQ Figure \* ARABIC ">
-        <w:r>
-          <w:rPr>
-            <w:noProof/>
-          </w:rPr>
-          <w:t>27</w:t>
-        </w:r>
-      </w:fldSimple>
+      <w:r>
+        <w:fldChar w:fldCharType="begin"/>
+      </w:r>
+      <w:r>
+        <w:instrText xml:space="preserve"> SEQ Figure \* ARABIC </w:instrText>
+      </w:r>
+      <w:r>
+        <w:fldChar w:fldCharType="separate"/>
+      </w:r>
+      <w:r>
+        <w:rPr>
+          <w:noProof/>
+        </w:rPr>
+        <w:t>27</w:t>
+      </w:r>
+      <w:r>
+        <w:rPr>
+          <w:noProof/>
+        </w:rPr>
+        <w:fldChar w:fldCharType="end"/>
+      </w:r>
     </w:p>
     <w:p>
       <w:pPr>
@@ -4421,14 +4686,27 @@
       <w:r>
         <w:t xml:space="preserve">Figure </w:t>
       </w:r>
-      <w:fldSimple w:instr=" SEQ Figure \* ARABIC ">
-        <w:r>
-          <w:rPr>
-            <w:noProof/>
-          </w:rPr>
-          <w:t>28</w:t>
-        </w:r>
-      </w:fldSimple>
+      <w:r>
+        <w:fldChar w:fldCharType="begin"/>
+      </w:r>
+      <w:r>
+        <w:instrText xml:space="preserve"> SEQ Figure \* ARABIC </w:instrText>
+      </w:r>
+      <w:r>
+        <w:fldChar w:fldCharType="separate"/>
+      </w:r>
+      <w:r>
+        <w:rPr>
+          <w:noProof/>
+        </w:rPr>
+        <w:t>28</w:t>
+      </w:r>
+      <w:r>
+        <w:rPr>
+          <w:noProof/>
+        </w:rPr>
+        <w:fldChar w:fldCharType="end"/>
+      </w:r>
     </w:p>
     <w:p>
       <w:r>
@@ -5993,7 +6271,7 @@
 </file>
 
 <file path=customXml/itemProps1.xml><?xml version="1.0" encoding="utf-8"?>
-<ds:datastoreItem xmlns:ds="http://schemas.openxmlformats.org/officeDocument/2006/customXml" ds:itemID="{B6DDEAA4-5E9C-4FAF-86DA-917BA3509AC5}">
+<ds:datastoreItem xmlns:ds="http://schemas.openxmlformats.org/officeDocument/2006/customXml" ds:itemID="{64AE400D-751C-4DC2-B396-3D2C965CE9B3}">
   <ds:schemaRefs>
     <ds:schemaRef ds:uri="http://schemas.openxmlformats.org/officeDocument/2006/bibliography"/>
   </ds:schemaRefs>

</xml_diff>